<commit_message>
Java Concepts.docx last version committed , Guides folder created
</commit_message>
<xml_diff>
--- a/GlobSpanish.docx
+++ b/GlobSpanish.docx
@@ -44,71 +44,96 @@
     </w:p>
     <w:p>
       <w:pPr>
-        <w:pStyle w:val="ListParagraph"/>
-        <w:numPr>
-          <w:ilvl w:val="1"/>
-          <w:numId w:val="1"/>
-        </w:numPr>
-        <w:rPr>
-          <w:rFonts w:ascii="High Tower Text" w:hAnsi="High Tower Text"/>
-          <w:lang w:val="es-CO"/>
-        </w:rPr>
-      </w:pPr>
-      <w:r>
-        <w:rPr>
-          <w:rFonts w:ascii="High Tower Text" w:hAnsi="High Tower Text"/>
-          <w:color w:val="FF0000"/>
+        <w:pStyle w:val="Heading2"/>
+        <w:rPr>
+          <w:lang w:val="es-CO"/>
+        </w:rPr>
+      </w:pPr>
+      <w:r>
+        <w:rPr>
           <w:lang w:val="es-CO"/>
         </w:rPr>
         <w:t>Diferenc</w:t>
       </w:r>
       <w:r>
         <w:rPr>
-          <w:rFonts w:ascii="High Tower Text" w:hAnsi="High Tower Text"/>
-          <w:color w:val="FF0000"/>
           <w:lang w:val="es-CO"/>
         </w:rPr>
         <w:t>ias</w:t>
       </w:r>
       <w:r>
         <w:rPr>
-          <w:rFonts w:ascii="High Tower Text" w:hAnsi="High Tower Text"/>
-          <w:color w:val="FF0000"/>
-          <w:lang w:val="es-CO"/>
-        </w:rPr>
-        <w:t xml:space="preserve"> </w:t>
-      </w:r>
-      <w:r>
-        <w:rPr>
-          <w:rFonts w:ascii="High Tower Text" w:hAnsi="High Tower Text"/>
-          <w:color w:val="FF0000"/>
+          <w:lang w:val="es-CO"/>
+        </w:rPr>
+        <w:t xml:space="preserve"> </w:t>
+      </w:r>
+      <w:r>
+        <w:rPr>
           <w:lang w:val="es-CO"/>
         </w:rPr>
         <w:t xml:space="preserve">entre </w:t>
       </w:r>
-      <w:r>
-        <w:rPr>
-          <w:rFonts w:ascii="High Tower Text" w:hAnsi="High Tower Text"/>
-          <w:color w:val="FF0000"/>
-          <w:lang w:val="es-CO"/>
-        </w:rPr>
-        <w:t xml:space="preserve">Linked List </w:t>
-      </w:r>
-      <w:r>
-        <w:rPr>
-          <w:rFonts w:ascii="High Tower Text" w:hAnsi="High Tower Text"/>
-          <w:color w:val="FF0000"/>
+      <w:proofErr w:type="spellStart"/>
+      <w:r>
+        <w:rPr>
+          <w:lang w:val="es-CO"/>
+        </w:rPr>
+        <w:t>Linked</w:t>
+      </w:r>
+      <w:proofErr w:type="spellEnd"/>
+      <w:r>
+        <w:rPr>
+          <w:lang w:val="es-CO"/>
+        </w:rPr>
+        <w:t xml:space="preserve"> </w:t>
+      </w:r>
+      <w:proofErr w:type="spellStart"/>
+      <w:r>
+        <w:rPr>
+          <w:lang w:val="es-CO"/>
+        </w:rPr>
+        <w:t>List</w:t>
+      </w:r>
+      <w:proofErr w:type="spellEnd"/>
+      <w:r>
+        <w:rPr>
+          <w:lang w:val="es-CO"/>
+        </w:rPr>
+        <w:t xml:space="preserve"> </w:t>
+      </w:r>
+      <w:r>
+        <w:rPr>
           <w:lang w:val="es-CO"/>
         </w:rPr>
         <w:t xml:space="preserve">y </w:t>
       </w:r>
-      <w:r>
-        <w:rPr>
-          <w:rFonts w:ascii="High Tower Text" w:hAnsi="High Tower Text"/>
-          <w:color w:val="FF0000"/>
-          <w:lang w:val="es-CO"/>
-        </w:rPr>
-        <w:t>Array List.</w:t>
+      <w:proofErr w:type="spellStart"/>
+      <w:r>
+        <w:rPr>
+          <w:lang w:val="es-CO"/>
+        </w:rPr>
+        <w:t>Array</w:t>
+      </w:r>
+      <w:proofErr w:type="spellEnd"/>
+      <w:r>
+        <w:rPr>
+          <w:lang w:val="es-CO"/>
+        </w:rPr>
+        <w:t xml:space="preserve"> </w:t>
+      </w:r>
+      <w:proofErr w:type="spellStart"/>
+      <w:r>
+        <w:rPr>
+          <w:lang w:val="es-CO"/>
+        </w:rPr>
+        <w:t>List</w:t>
+      </w:r>
+      <w:proofErr w:type="spellEnd"/>
+      <w:r>
+        <w:rPr>
+          <w:lang w:val="es-CO"/>
+        </w:rPr>
+        <w:t>.</w:t>
       </w:r>
     </w:p>
     <w:p>
@@ -153,8 +178,33 @@
           <w:rFonts w:ascii="High Tower Text" w:hAnsi="High Tower Text"/>
           <w:lang w:val="es-CO"/>
         </w:rPr>
-        <w:t xml:space="preserve"> esta mejor en Array List</w:t>
-      </w:r>
+        <w:t xml:space="preserve"> esta mejor en </w:t>
+      </w:r>
+      <w:proofErr w:type="spellStart"/>
+      <w:r>
+        <w:rPr>
+          <w:rFonts w:ascii="High Tower Text" w:hAnsi="High Tower Text"/>
+          <w:lang w:val="es-CO"/>
+        </w:rPr>
+        <w:t>Array</w:t>
+      </w:r>
+      <w:proofErr w:type="spellEnd"/>
+      <w:r>
+        <w:rPr>
+          <w:rFonts w:ascii="High Tower Text" w:hAnsi="High Tower Text"/>
+          <w:lang w:val="es-CO"/>
+        </w:rPr>
+        <w:t xml:space="preserve"> </w:t>
+      </w:r>
+      <w:proofErr w:type="spellStart"/>
+      <w:r>
+        <w:rPr>
+          <w:rFonts w:ascii="High Tower Text" w:hAnsi="High Tower Text"/>
+          <w:lang w:val="es-CO"/>
+        </w:rPr>
+        <w:t>List</w:t>
+      </w:r>
+      <w:proofErr w:type="spellEnd"/>
       <w:r>
         <w:rPr>
           <w:rFonts w:ascii="High Tower Text" w:hAnsi="High Tower Text"/>
@@ -174,8 +224,33 @@
           <w:rFonts w:ascii="High Tower Text" w:hAnsi="High Tower Text"/>
           <w:lang w:val="es-CO"/>
         </w:rPr>
-        <w:t>Porque esta recuperando directo con el index</w:t>
-      </w:r>
+        <w:t xml:space="preserve">Porque </w:t>
+      </w:r>
+      <w:proofErr w:type="spellStart"/>
+      <w:r>
+        <w:rPr>
+          <w:rFonts w:ascii="High Tower Text" w:hAnsi="High Tower Text"/>
+          <w:lang w:val="es-CO"/>
+        </w:rPr>
+        <w:t>esta</w:t>
+      </w:r>
+      <w:proofErr w:type="spellEnd"/>
+      <w:r>
+        <w:rPr>
+          <w:rFonts w:ascii="High Tower Text" w:hAnsi="High Tower Text"/>
+          <w:lang w:val="es-CO"/>
+        </w:rPr>
+        <w:t xml:space="preserve"> recuperando directo con el </w:t>
+      </w:r>
+      <w:proofErr w:type="spellStart"/>
+      <w:r>
+        <w:rPr>
+          <w:rFonts w:ascii="High Tower Text" w:hAnsi="High Tower Text"/>
+          <w:lang w:val="es-CO"/>
+        </w:rPr>
+        <w:t>index</w:t>
+      </w:r>
+      <w:proofErr w:type="spellEnd"/>
       <w:r>
         <w:rPr>
           <w:rFonts w:ascii="High Tower Text" w:hAnsi="High Tower Text"/>
@@ -237,12 +312,42 @@
         </w:rPr>
         <w:t xml:space="preserve"> </w:t>
       </w:r>
-      <w:r>
-        <w:rPr>
-          <w:lang w:val="es-CO"/>
-        </w:rPr>
-        <w:t>informacion esta mejor en Linked List</w:t>
-      </w:r>
+      <w:proofErr w:type="spellStart"/>
+      <w:r>
+        <w:rPr>
+          <w:lang w:val="es-CO"/>
+        </w:rPr>
+        <w:t>informacion</w:t>
+      </w:r>
+      <w:proofErr w:type="spellEnd"/>
+      <w:r>
+        <w:rPr>
+          <w:lang w:val="es-CO"/>
+        </w:rPr>
+        <w:t xml:space="preserve"> esta mejor en </w:t>
+      </w:r>
+      <w:proofErr w:type="spellStart"/>
+      <w:r>
+        <w:rPr>
+          <w:lang w:val="es-CO"/>
+        </w:rPr>
+        <w:t>Linked</w:t>
+      </w:r>
+      <w:proofErr w:type="spellEnd"/>
+      <w:r>
+        <w:rPr>
+          <w:lang w:val="es-CO"/>
+        </w:rPr>
+        <w:t xml:space="preserve"> </w:t>
+      </w:r>
+      <w:proofErr w:type="spellStart"/>
+      <w:r>
+        <w:rPr>
+          <w:lang w:val="es-CO"/>
+        </w:rPr>
+        <w:t>List</w:t>
+      </w:r>
+      <w:proofErr w:type="spellEnd"/>
       <w:r>
         <w:rPr>
           <w:rFonts w:ascii="High Tower Text" w:hAnsi="High Tower Text"/>
@@ -257,26 +362,83 @@
         </w:rPr>
         <w:t xml:space="preserve"> </w:t>
       </w:r>
-      <w:r>
-        <w:rPr>
-          <w:rFonts w:ascii="High Tower Text" w:hAnsi="High Tower Text"/>
-          <w:lang w:val="es-CO"/>
-        </w:rPr>
-        <w:t xml:space="preserve">ArrayList nececita hacer </w:t>
-      </w:r>
-      <w:r>
-        <w:rPr>
-          <w:rFonts w:ascii="High Tower Text" w:hAnsi="High Tower Text"/>
-          <w:lang w:val="es-CO"/>
-        </w:rPr>
-        <w:t xml:space="preserve">bit shifting </w:t>
-      </w:r>
-      <w:r>
-        <w:rPr>
-          <w:rFonts w:ascii="High Tower Text" w:hAnsi="High Tower Text"/>
-          <w:lang w:val="es-CO"/>
-        </w:rPr>
-        <w:t>por estes operaciones</w:t>
+      <w:proofErr w:type="spellStart"/>
+      <w:r>
+        <w:rPr>
+          <w:rFonts w:ascii="High Tower Text" w:hAnsi="High Tower Text"/>
+          <w:lang w:val="es-CO"/>
+        </w:rPr>
+        <w:t>ArrayList</w:t>
+      </w:r>
+      <w:proofErr w:type="spellEnd"/>
+      <w:r>
+        <w:rPr>
+          <w:rFonts w:ascii="High Tower Text" w:hAnsi="High Tower Text"/>
+          <w:lang w:val="es-CO"/>
+        </w:rPr>
+        <w:t xml:space="preserve"> </w:t>
+      </w:r>
+      <w:proofErr w:type="spellStart"/>
+      <w:r>
+        <w:rPr>
+          <w:rFonts w:ascii="High Tower Text" w:hAnsi="High Tower Text"/>
+          <w:lang w:val="es-CO"/>
+        </w:rPr>
+        <w:t>nececita</w:t>
+      </w:r>
+      <w:proofErr w:type="spellEnd"/>
+      <w:r>
+        <w:rPr>
+          <w:rFonts w:ascii="High Tower Text" w:hAnsi="High Tower Text"/>
+          <w:lang w:val="es-CO"/>
+        </w:rPr>
+        <w:t xml:space="preserve"> hacer </w:t>
+      </w:r>
+      <w:r>
+        <w:rPr>
+          <w:rFonts w:ascii="High Tower Text" w:hAnsi="High Tower Text"/>
+          <w:lang w:val="es-CO"/>
+        </w:rPr>
+        <w:t xml:space="preserve">bit </w:t>
+      </w:r>
+      <w:proofErr w:type="spellStart"/>
+      <w:r>
+        <w:rPr>
+          <w:rFonts w:ascii="High Tower Text" w:hAnsi="High Tower Text"/>
+          <w:lang w:val="es-CO"/>
+        </w:rPr>
+        <w:t>shifting</w:t>
+      </w:r>
+      <w:proofErr w:type="spellEnd"/>
+      <w:r>
+        <w:rPr>
+          <w:rFonts w:ascii="High Tower Text" w:hAnsi="High Tower Text"/>
+          <w:lang w:val="es-CO"/>
+        </w:rPr>
+        <w:t xml:space="preserve"> </w:t>
+      </w:r>
+      <w:r>
+        <w:rPr>
+          <w:rFonts w:ascii="High Tower Text" w:hAnsi="High Tower Text"/>
+          <w:lang w:val="es-CO"/>
+        </w:rPr>
+        <w:t xml:space="preserve">por </w:t>
+      </w:r>
+      <w:proofErr w:type="spellStart"/>
+      <w:r>
+        <w:rPr>
+          <w:rFonts w:ascii="High Tower Text" w:hAnsi="High Tower Text"/>
+          <w:lang w:val="es-CO"/>
+        </w:rPr>
+        <w:t>estes</w:t>
+      </w:r>
+      <w:proofErr w:type="spellEnd"/>
+      <w:r>
+        <w:rPr>
+          <w:rFonts w:ascii="High Tower Text" w:hAnsi="High Tower Text"/>
+          <w:lang w:val="es-CO"/>
+        </w:rPr>
+        <w:t xml:space="preserve"> operaciones</w:t>
       </w:r>
       <w:r>
         <w:rPr>
@@ -317,7 +479,39 @@
           <w:rFonts w:ascii="High Tower Text" w:hAnsi="High Tower Text"/>
           <w:lang w:val="es-CO"/>
         </w:rPr>
-        <w:t xml:space="preserve"> cambios en una Linked List. Pero es mejor p</w:t>
+        <w:t xml:space="preserve"> cambios en una </w:t>
+      </w:r>
+      <w:proofErr w:type="spellStart"/>
+      <w:r>
+        <w:rPr>
+          <w:rFonts w:ascii="High Tower Text" w:hAnsi="High Tower Text"/>
+          <w:lang w:val="es-CO"/>
+        </w:rPr>
+        <w:t>Linked</w:t>
+      </w:r>
+      <w:proofErr w:type="spellEnd"/>
+      <w:r>
+        <w:rPr>
+          <w:rFonts w:ascii="High Tower Text" w:hAnsi="High Tower Text"/>
+          <w:lang w:val="es-CO"/>
+        </w:rPr>
+        <w:t xml:space="preserve"> </w:t>
+      </w:r>
+      <w:proofErr w:type="spellStart"/>
+      <w:r>
+        <w:rPr>
+          <w:rFonts w:ascii="High Tower Text" w:hAnsi="High Tower Text"/>
+          <w:lang w:val="es-CO"/>
+        </w:rPr>
+        <w:t>List</w:t>
+      </w:r>
+      <w:proofErr w:type="spellEnd"/>
+      <w:r>
+        <w:rPr>
+          <w:rFonts w:ascii="High Tower Text" w:hAnsi="High Tower Text"/>
+          <w:lang w:val="es-CO"/>
+        </w:rPr>
+        <w:t>. Pero es mejor p</w:t>
       </w:r>
       <w:r>
         <w:rPr>
@@ -331,21 +525,54 @@
           <w:rFonts w:ascii="High Tower Text" w:hAnsi="High Tower Text"/>
           <w:lang w:val="es-CO"/>
         </w:rPr>
-        <w:t>almacenar y recuperar los datos desde Array List.</w:t>
-      </w:r>
-    </w:p>
-    <w:p>
-      <w:pPr>
-        <w:pStyle w:val="ListParagraph"/>
-        <w:numPr>
-          <w:ilvl w:val="1"/>
-          <w:numId w:val="1"/>
-        </w:numPr>
-        <w:rPr>
-          <w:rFonts w:ascii="High Tower Text" w:hAnsi="High Tower Text"/>
-          <w:color w:val="FF0000"/>
-        </w:rPr>
-      </w:pPr>
+        <w:t xml:space="preserve">almacenar y recuperar los datos desde </w:t>
+      </w:r>
+      <w:proofErr w:type="spellStart"/>
+      <w:r>
+        <w:rPr>
+          <w:rFonts w:ascii="High Tower Text" w:hAnsi="High Tower Text"/>
+          <w:lang w:val="es-CO"/>
+        </w:rPr>
+        <w:t>Array</w:t>
+      </w:r>
+      <w:proofErr w:type="spellEnd"/>
+      <w:r>
+        <w:rPr>
+          <w:rFonts w:ascii="High Tower Text" w:hAnsi="High Tower Text"/>
+          <w:lang w:val="es-CO"/>
+        </w:rPr>
+        <w:t xml:space="preserve"> </w:t>
+      </w:r>
+      <w:proofErr w:type="spellStart"/>
+      <w:r>
+        <w:rPr>
+          <w:rFonts w:ascii="High Tower Text" w:hAnsi="High Tower Text"/>
+          <w:lang w:val="es-CO"/>
+        </w:rPr>
+        <w:t>List</w:t>
+      </w:r>
+      <w:proofErr w:type="spellEnd"/>
+      <w:r>
+        <w:rPr>
+          <w:rFonts w:ascii="High Tower Text" w:hAnsi="High Tower Text"/>
+          <w:lang w:val="es-CO"/>
+        </w:rPr>
+        <w:t>.</w:t>
+      </w:r>
+    </w:p>
+    <w:p>
+      <w:pPr>
+        <w:pStyle w:val="ListParagraph"/>
+        <w:numPr>
+          <w:ilvl w:val="1"/>
+          <w:numId w:val="1"/>
+        </w:numPr>
+        <w:rPr>
+          <w:rFonts w:ascii="High Tower Text" w:hAnsi="High Tower Text"/>
+          <w:color w:val="FF0000"/>
+        </w:rPr>
+      </w:pPr>
+      <w:proofErr w:type="spellStart"/>
       <w:r>
         <w:rPr>
           <w:rFonts w:ascii="High Tower Text" w:hAnsi="High Tower Text"/>
@@ -353,6 +580,7 @@
         </w:rPr>
         <w:t>Diferencias</w:t>
       </w:r>
+      <w:proofErr w:type="spellEnd"/>
       <w:r>
         <w:rPr>
           <w:rFonts w:ascii="High Tower Text" w:hAnsi="High Tower Text"/>
@@ -413,8 +641,17 @@
           <w:rFonts w:ascii="High Tower Text" w:hAnsi="High Tower Text"/>
           <w:lang w:val="es-CO"/>
         </w:rPr>
-        <w:t>tiene registros unicos</w:t>
-      </w:r>
+        <w:t xml:space="preserve">tiene registros </w:t>
+      </w:r>
+      <w:proofErr w:type="spellStart"/>
+      <w:r>
+        <w:rPr>
+          <w:rFonts w:ascii="High Tower Text" w:hAnsi="High Tower Text"/>
+          <w:lang w:val="es-CO"/>
+        </w:rPr>
+        <w:t>unicos</w:t>
+      </w:r>
+      <w:proofErr w:type="spellEnd"/>
       <w:r>
         <w:rPr>
           <w:rFonts w:ascii="High Tower Text" w:hAnsi="High Tower Text"/>
@@ -434,7 +671,23 @@
           <w:rFonts w:ascii="High Tower Text" w:hAnsi="High Tower Text"/>
           <w:lang w:val="es-CO"/>
         </w:rPr>
-        <w:t xml:space="preserve"> List </w:t>
+        <w:t xml:space="preserve"> </w:t>
+      </w:r>
+      <w:proofErr w:type="spellStart"/>
+      <w:r>
+        <w:rPr>
+          <w:rFonts w:ascii="High Tower Text" w:hAnsi="High Tower Text"/>
+          <w:lang w:val="es-CO"/>
+        </w:rPr>
+        <w:t>List</w:t>
+      </w:r>
+      <w:proofErr w:type="spellEnd"/>
+      <w:r>
+        <w:rPr>
+          <w:rFonts w:ascii="High Tower Text" w:hAnsi="High Tower Text"/>
+          <w:lang w:val="es-CO"/>
+        </w:rPr>
+        <w:t xml:space="preserve"> </w:t>
       </w:r>
       <w:r>
         <w:rPr>
@@ -506,7 +759,71 @@
           <w:rFonts w:ascii="High Tower Text" w:hAnsi="High Tower Text"/>
           <w:color w:val="FF0000"/>
         </w:rPr>
-        <w:t>How HashMaps / Hashtables work (hashing, collissions, Object#hashcode)</w:t>
+        <w:t xml:space="preserve">How </w:t>
+      </w:r>
+      <w:proofErr w:type="spellStart"/>
+      <w:r>
+        <w:rPr>
+          <w:rFonts w:ascii="High Tower Text" w:hAnsi="High Tower Text"/>
+          <w:color w:val="FF0000"/>
+        </w:rPr>
+        <w:t>HashMaps</w:t>
+      </w:r>
+      <w:proofErr w:type="spellEnd"/>
+      <w:r>
+        <w:rPr>
+          <w:rFonts w:ascii="High Tower Text" w:hAnsi="High Tower Text"/>
+          <w:color w:val="FF0000"/>
+        </w:rPr>
+        <w:t xml:space="preserve"> / </w:t>
+      </w:r>
+      <w:proofErr w:type="spellStart"/>
+      <w:r>
+        <w:rPr>
+          <w:rFonts w:ascii="High Tower Text" w:hAnsi="High Tower Text"/>
+          <w:color w:val="FF0000"/>
+        </w:rPr>
+        <w:t>Hashtables</w:t>
+      </w:r>
+      <w:proofErr w:type="spellEnd"/>
+      <w:r>
+        <w:rPr>
+          <w:rFonts w:ascii="High Tower Text" w:hAnsi="High Tower Text"/>
+          <w:color w:val="FF0000"/>
+        </w:rPr>
+        <w:t xml:space="preserve"> work (hashing, </w:t>
+      </w:r>
+      <w:proofErr w:type="spellStart"/>
+      <w:r>
+        <w:rPr>
+          <w:rFonts w:ascii="High Tower Text" w:hAnsi="High Tower Text"/>
+          <w:color w:val="FF0000"/>
+        </w:rPr>
+        <w:t>collissions</w:t>
+      </w:r>
+      <w:proofErr w:type="spellEnd"/>
+      <w:r>
+        <w:rPr>
+          <w:rFonts w:ascii="High Tower Text" w:hAnsi="High Tower Text"/>
+          <w:color w:val="FF0000"/>
+        </w:rPr>
+        <w:t xml:space="preserve">, </w:t>
+      </w:r>
+      <w:proofErr w:type="spellStart"/>
+      <w:r>
+        <w:rPr>
+          <w:rFonts w:ascii="High Tower Text" w:hAnsi="High Tower Text"/>
+          <w:color w:val="FF0000"/>
+        </w:rPr>
+        <w:t>Object#hashcode</w:t>
+      </w:r>
+      <w:proofErr w:type="spellEnd"/>
+      <w:r>
+        <w:rPr>
+          <w:rFonts w:ascii="High Tower Text" w:hAnsi="High Tower Text"/>
+          <w:color w:val="FF0000"/>
+        </w:rPr>
+        <w:t>)</w:t>
       </w:r>
     </w:p>
     <w:p>
@@ -520,23 +837,221 @@
           <w:rFonts w:ascii="High Tower Text" w:hAnsi="High Tower Text"/>
         </w:rPr>
       </w:pPr>
-      <w:r>
-        <w:rPr>
-          <w:rFonts w:ascii="High Tower Text" w:hAnsi="High Tower Text"/>
-        </w:rPr>
-        <w:t>Cada Key y Value par tiene un hashcode lo</w:t>
-      </w:r>
-      <w:r>
-        <w:rPr>
-          <w:rFonts w:ascii="High Tower Text" w:hAnsi="High Tower Text"/>
-        </w:rPr>
-        <w:t xml:space="preserve"> esta siendo </w:t>
-      </w:r>
-      <w:r>
-        <w:rPr>
-          <w:rFonts w:ascii="High Tower Text" w:hAnsi="High Tower Text"/>
-        </w:rPr>
-        <w:t xml:space="preserve">generado basado en el par. Cuando mas que un par tiene el mismo hashcode, ese se llama collission. </w:t>
+      <w:proofErr w:type="spellStart"/>
+      <w:r>
+        <w:rPr>
+          <w:rFonts w:ascii="High Tower Text" w:hAnsi="High Tower Text"/>
+        </w:rPr>
+        <w:t>Cada</w:t>
+      </w:r>
+      <w:proofErr w:type="spellEnd"/>
+      <w:r>
+        <w:rPr>
+          <w:rFonts w:ascii="High Tower Text" w:hAnsi="High Tower Text"/>
+        </w:rPr>
+        <w:t xml:space="preserve"> Key y Value par </w:t>
+      </w:r>
+      <w:proofErr w:type="spellStart"/>
+      <w:r>
+        <w:rPr>
+          <w:rFonts w:ascii="High Tower Text" w:hAnsi="High Tower Text"/>
+        </w:rPr>
+        <w:t>tiene</w:t>
+      </w:r>
+      <w:proofErr w:type="spellEnd"/>
+      <w:r>
+        <w:rPr>
+          <w:rFonts w:ascii="High Tower Text" w:hAnsi="High Tower Text"/>
+        </w:rPr>
+        <w:t xml:space="preserve"> un </w:t>
+      </w:r>
+      <w:proofErr w:type="spellStart"/>
+      <w:r>
+        <w:rPr>
+          <w:rFonts w:ascii="High Tower Text" w:hAnsi="High Tower Text"/>
+        </w:rPr>
+        <w:t>hashcode</w:t>
+      </w:r>
+      <w:proofErr w:type="spellEnd"/>
+      <w:r>
+        <w:rPr>
+          <w:rFonts w:ascii="High Tower Text" w:hAnsi="High Tower Text"/>
+        </w:rPr>
+        <w:t xml:space="preserve"> lo</w:t>
+      </w:r>
+      <w:r>
+        <w:rPr>
+          <w:rFonts w:ascii="High Tower Text" w:hAnsi="High Tower Text"/>
+        </w:rPr>
+        <w:t xml:space="preserve"> </w:t>
+      </w:r>
+      <w:proofErr w:type="spellStart"/>
+      <w:r>
+        <w:rPr>
+          <w:rFonts w:ascii="High Tower Text" w:hAnsi="High Tower Text"/>
+        </w:rPr>
+        <w:t>esta</w:t>
+      </w:r>
+      <w:proofErr w:type="spellEnd"/>
+      <w:r>
+        <w:rPr>
+          <w:rFonts w:ascii="High Tower Text" w:hAnsi="High Tower Text"/>
+        </w:rPr>
+        <w:t xml:space="preserve"> </w:t>
+      </w:r>
+      <w:proofErr w:type="spellStart"/>
+      <w:r>
+        <w:rPr>
+          <w:rFonts w:ascii="High Tower Text" w:hAnsi="High Tower Text"/>
+        </w:rPr>
+        <w:t>siendo</w:t>
+      </w:r>
+      <w:proofErr w:type="spellEnd"/>
+      <w:r>
+        <w:rPr>
+          <w:rFonts w:ascii="High Tower Text" w:hAnsi="High Tower Text"/>
+        </w:rPr>
+        <w:t xml:space="preserve"> </w:t>
+      </w:r>
+      <w:proofErr w:type="spellStart"/>
+      <w:r>
+        <w:rPr>
+          <w:rFonts w:ascii="High Tower Text" w:hAnsi="High Tower Text"/>
+        </w:rPr>
+        <w:t>generado</w:t>
+      </w:r>
+      <w:proofErr w:type="spellEnd"/>
+      <w:r>
+        <w:rPr>
+          <w:rFonts w:ascii="High Tower Text" w:hAnsi="High Tower Text"/>
+        </w:rPr>
+        <w:t xml:space="preserve"> </w:t>
+      </w:r>
+      <w:proofErr w:type="spellStart"/>
+      <w:r>
+        <w:rPr>
+          <w:rFonts w:ascii="High Tower Text" w:hAnsi="High Tower Text"/>
+        </w:rPr>
+        <w:t>basado</w:t>
+      </w:r>
+      <w:proofErr w:type="spellEnd"/>
+      <w:r>
+        <w:rPr>
+          <w:rFonts w:ascii="High Tower Text" w:hAnsi="High Tower Text"/>
+        </w:rPr>
+        <w:t xml:space="preserve"> en el par. </w:t>
+      </w:r>
+      <w:proofErr w:type="spellStart"/>
+      <w:r>
+        <w:rPr>
+          <w:rFonts w:ascii="High Tower Text" w:hAnsi="High Tower Text"/>
+        </w:rPr>
+        <w:t>Cuando</w:t>
+      </w:r>
+      <w:proofErr w:type="spellEnd"/>
+      <w:r>
+        <w:rPr>
+          <w:rFonts w:ascii="High Tower Text" w:hAnsi="High Tower Text"/>
+        </w:rPr>
+        <w:t xml:space="preserve"> </w:t>
+      </w:r>
+      <w:proofErr w:type="spellStart"/>
+      <w:r>
+        <w:rPr>
+          <w:rFonts w:ascii="High Tower Text" w:hAnsi="High Tower Text"/>
+        </w:rPr>
+        <w:t>mas</w:t>
+      </w:r>
+      <w:proofErr w:type="spellEnd"/>
+      <w:r>
+        <w:rPr>
+          <w:rFonts w:ascii="High Tower Text" w:hAnsi="High Tower Text"/>
+        </w:rPr>
+        <w:t xml:space="preserve"> </w:t>
+      </w:r>
+      <w:proofErr w:type="spellStart"/>
+      <w:r>
+        <w:rPr>
+          <w:rFonts w:ascii="High Tower Text" w:hAnsi="High Tower Text"/>
+        </w:rPr>
+        <w:t>que</w:t>
+      </w:r>
+      <w:proofErr w:type="spellEnd"/>
+      <w:r>
+        <w:rPr>
+          <w:rFonts w:ascii="High Tower Text" w:hAnsi="High Tower Text"/>
+        </w:rPr>
+        <w:t xml:space="preserve"> un par </w:t>
+      </w:r>
+      <w:proofErr w:type="spellStart"/>
+      <w:r>
+        <w:rPr>
+          <w:rFonts w:ascii="High Tower Text" w:hAnsi="High Tower Text"/>
+        </w:rPr>
+        <w:t>tiene</w:t>
+      </w:r>
+      <w:proofErr w:type="spellEnd"/>
+      <w:r>
+        <w:rPr>
+          <w:rFonts w:ascii="High Tower Text" w:hAnsi="High Tower Text"/>
+        </w:rPr>
+        <w:t xml:space="preserve"> el </w:t>
+      </w:r>
+      <w:proofErr w:type="spellStart"/>
+      <w:r>
+        <w:rPr>
+          <w:rFonts w:ascii="High Tower Text" w:hAnsi="High Tower Text"/>
+        </w:rPr>
+        <w:t>mismo</w:t>
+      </w:r>
+      <w:proofErr w:type="spellEnd"/>
+      <w:r>
+        <w:rPr>
+          <w:rFonts w:ascii="High Tower Text" w:hAnsi="High Tower Text"/>
+        </w:rPr>
+        <w:t xml:space="preserve"> </w:t>
+      </w:r>
+      <w:proofErr w:type="spellStart"/>
+      <w:r>
+        <w:rPr>
+          <w:rFonts w:ascii="High Tower Text" w:hAnsi="High Tower Text"/>
+        </w:rPr>
+        <w:t>hashcode</w:t>
+      </w:r>
+      <w:proofErr w:type="spellEnd"/>
+      <w:r>
+        <w:rPr>
+          <w:rFonts w:ascii="High Tower Text" w:hAnsi="High Tower Text"/>
+        </w:rPr>
+        <w:t xml:space="preserve">, </w:t>
+      </w:r>
+      <w:proofErr w:type="spellStart"/>
+      <w:r>
+        <w:rPr>
+          <w:rFonts w:ascii="High Tower Text" w:hAnsi="High Tower Text"/>
+        </w:rPr>
+        <w:t>ese</w:t>
+      </w:r>
+      <w:proofErr w:type="spellEnd"/>
+      <w:r>
+        <w:rPr>
+          <w:rFonts w:ascii="High Tower Text" w:hAnsi="High Tower Text"/>
+        </w:rPr>
+        <w:t xml:space="preserve"> se llama </w:t>
+      </w:r>
+      <w:proofErr w:type="spellStart"/>
+      <w:r>
+        <w:rPr>
+          <w:rFonts w:ascii="High Tower Text" w:hAnsi="High Tower Text"/>
+        </w:rPr>
+        <w:t>collission</w:t>
+      </w:r>
+      <w:proofErr w:type="spellEnd"/>
+      <w:r>
+        <w:rPr>
+          <w:rFonts w:ascii="High Tower Text" w:hAnsi="High Tower Text"/>
+        </w:rPr>
+        <w:t xml:space="preserve">. </w:t>
       </w:r>
     </w:p>
     <w:p>
@@ -595,7 +1110,231 @@
         <w:rPr>
           <w:rFonts w:ascii="High Tower Text" w:hAnsi="High Tower Text"/>
         </w:rPr>
-        <w:t>Pooled / inmutable object: una vez se ha creado, no puede ser modificado. Cuando se pretende a cambiar el valor, ese proceso se ha ejecutado en un otro nuevo lugar en memoria.</w:t>
+        <w:t xml:space="preserve">Pooled / </w:t>
+      </w:r>
+      <w:proofErr w:type="spellStart"/>
+      <w:r>
+        <w:rPr>
+          <w:rFonts w:ascii="High Tower Text" w:hAnsi="High Tower Text"/>
+        </w:rPr>
+        <w:t>inmutable</w:t>
+      </w:r>
+      <w:proofErr w:type="spellEnd"/>
+      <w:r>
+        <w:rPr>
+          <w:rFonts w:ascii="High Tower Text" w:hAnsi="High Tower Text"/>
+        </w:rPr>
+        <w:t xml:space="preserve"> object: </w:t>
+      </w:r>
+      <w:proofErr w:type="spellStart"/>
+      <w:r>
+        <w:rPr>
+          <w:rFonts w:ascii="High Tower Text" w:hAnsi="High Tower Text"/>
+        </w:rPr>
+        <w:t>una</w:t>
+      </w:r>
+      <w:proofErr w:type="spellEnd"/>
+      <w:r>
+        <w:rPr>
+          <w:rFonts w:ascii="High Tower Text" w:hAnsi="High Tower Text"/>
+        </w:rPr>
+        <w:t xml:space="preserve"> </w:t>
+      </w:r>
+      <w:proofErr w:type="spellStart"/>
+      <w:r>
+        <w:rPr>
+          <w:rFonts w:ascii="High Tower Text" w:hAnsi="High Tower Text"/>
+        </w:rPr>
+        <w:t>vez</w:t>
+      </w:r>
+      <w:proofErr w:type="spellEnd"/>
+      <w:r>
+        <w:rPr>
+          <w:rFonts w:ascii="High Tower Text" w:hAnsi="High Tower Text"/>
+        </w:rPr>
+        <w:t xml:space="preserve"> se ha </w:t>
+      </w:r>
+      <w:proofErr w:type="spellStart"/>
+      <w:r>
+        <w:rPr>
+          <w:rFonts w:ascii="High Tower Text" w:hAnsi="High Tower Text"/>
+        </w:rPr>
+        <w:t>creado</w:t>
+      </w:r>
+      <w:proofErr w:type="spellEnd"/>
+      <w:r>
+        <w:rPr>
+          <w:rFonts w:ascii="High Tower Text" w:hAnsi="High Tower Text"/>
+        </w:rPr>
+        <w:t xml:space="preserve">, no </w:t>
+      </w:r>
+      <w:proofErr w:type="spellStart"/>
+      <w:r>
+        <w:rPr>
+          <w:rFonts w:ascii="High Tower Text" w:hAnsi="High Tower Text"/>
+        </w:rPr>
+        <w:t>puede</w:t>
+      </w:r>
+      <w:proofErr w:type="spellEnd"/>
+      <w:r>
+        <w:rPr>
+          <w:rFonts w:ascii="High Tower Text" w:hAnsi="High Tower Text"/>
+        </w:rPr>
+        <w:t xml:space="preserve"> ser </w:t>
+      </w:r>
+      <w:proofErr w:type="spellStart"/>
+      <w:r>
+        <w:rPr>
+          <w:rFonts w:ascii="High Tower Text" w:hAnsi="High Tower Text"/>
+        </w:rPr>
+        <w:t>modificado</w:t>
+      </w:r>
+      <w:proofErr w:type="spellEnd"/>
+      <w:r>
+        <w:rPr>
+          <w:rFonts w:ascii="High Tower Text" w:hAnsi="High Tower Text"/>
+        </w:rPr>
+        <w:t xml:space="preserve">. </w:t>
+      </w:r>
+      <w:proofErr w:type="spellStart"/>
+      <w:r>
+        <w:rPr>
+          <w:rFonts w:ascii="High Tower Text" w:hAnsi="High Tower Text"/>
+        </w:rPr>
+        <w:t>Cuando</w:t>
+      </w:r>
+      <w:proofErr w:type="spellEnd"/>
+      <w:r>
+        <w:rPr>
+          <w:rFonts w:ascii="High Tower Text" w:hAnsi="High Tower Text"/>
+        </w:rPr>
+        <w:t xml:space="preserve"> se </w:t>
+      </w:r>
+      <w:proofErr w:type="spellStart"/>
+      <w:r>
+        <w:rPr>
+          <w:rFonts w:ascii="High Tower Text" w:hAnsi="High Tower Text"/>
+        </w:rPr>
+        <w:t>pretende</w:t>
+      </w:r>
+      <w:proofErr w:type="spellEnd"/>
+      <w:r>
+        <w:rPr>
+          <w:rFonts w:ascii="High Tower Text" w:hAnsi="High Tower Text"/>
+        </w:rPr>
+        <w:t xml:space="preserve"> a </w:t>
+      </w:r>
+      <w:proofErr w:type="spellStart"/>
+      <w:r>
+        <w:rPr>
+          <w:rFonts w:ascii="High Tower Text" w:hAnsi="High Tower Text"/>
+        </w:rPr>
+        <w:t>cambiar</w:t>
+      </w:r>
+      <w:proofErr w:type="spellEnd"/>
+      <w:r>
+        <w:rPr>
+          <w:rFonts w:ascii="High Tower Text" w:hAnsi="High Tower Text"/>
+        </w:rPr>
+        <w:t xml:space="preserve"> el valor, </w:t>
+      </w:r>
+      <w:proofErr w:type="spellStart"/>
+      <w:r>
+        <w:rPr>
+          <w:rFonts w:ascii="High Tower Text" w:hAnsi="High Tower Text"/>
+        </w:rPr>
+        <w:t>ese</w:t>
+      </w:r>
+      <w:proofErr w:type="spellEnd"/>
+      <w:r>
+        <w:rPr>
+          <w:rFonts w:ascii="High Tower Text" w:hAnsi="High Tower Text"/>
+        </w:rPr>
+        <w:t xml:space="preserve"> </w:t>
+      </w:r>
+      <w:proofErr w:type="spellStart"/>
+      <w:r>
+        <w:rPr>
+          <w:rFonts w:ascii="High Tower Text" w:hAnsi="High Tower Text"/>
+        </w:rPr>
+        <w:t>proceso</w:t>
+      </w:r>
+      <w:proofErr w:type="spellEnd"/>
+      <w:r>
+        <w:rPr>
+          <w:rFonts w:ascii="High Tower Text" w:hAnsi="High Tower Text"/>
+        </w:rPr>
+        <w:t xml:space="preserve"> se ha </w:t>
+      </w:r>
+      <w:proofErr w:type="spellStart"/>
+      <w:r>
+        <w:rPr>
+          <w:rFonts w:ascii="High Tower Text" w:hAnsi="High Tower Text"/>
+        </w:rPr>
+        <w:t>ejecutado</w:t>
+      </w:r>
+      <w:proofErr w:type="spellEnd"/>
+      <w:r>
+        <w:rPr>
+          <w:rFonts w:ascii="High Tower Text" w:hAnsi="High Tower Text"/>
+        </w:rPr>
+        <w:t xml:space="preserve"> en un </w:t>
+      </w:r>
+      <w:proofErr w:type="spellStart"/>
+      <w:r>
+        <w:rPr>
+          <w:rFonts w:ascii="High Tower Text" w:hAnsi="High Tower Text"/>
+        </w:rPr>
+        <w:t>otro</w:t>
+      </w:r>
+      <w:proofErr w:type="spellEnd"/>
+      <w:r>
+        <w:rPr>
+          <w:rFonts w:ascii="High Tower Text" w:hAnsi="High Tower Text"/>
+        </w:rPr>
+        <w:t xml:space="preserve"> </w:t>
+      </w:r>
+      <w:proofErr w:type="spellStart"/>
+      <w:r>
+        <w:rPr>
+          <w:rFonts w:ascii="High Tower Text" w:hAnsi="High Tower Text"/>
+        </w:rPr>
+        <w:t>nuevo</w:t>
+      </w:r>
+      <w:proofErr w:type="spellEnd"/>
+      <w:r>
+        <w:rPr>
+          <w:rFonts w:ascii="High Tower Text" w:hAnsi="High Tower Text"/>
+        </w:rPr>
+        <w:t xml:space="preserve"> </w:t>
+      </w:r>
+      <w:proofErr w:type="spellStart"/>
+      <w:r>
+        <w:rPr>
+          <w:rFonts w:ascii="High Tower Text" w:hAnsi="High Tower Text"/>
+        </w:rPr>
+        <w:t>lugar</w:t>
+      </w:r>
+      <w:proofErr w:type="spellEnd"/>
+      <w:r>
+        <w:rPr>
+          <w:rFonts w:ascii="High Tower Text" w:hAnsi="High Tower Text"/>
+        </w:rPr>
+        <w:t xml:space="preserve"> en </w:t>
+      </w:r>
+      <w:proofErr w:type="spellStart"/>
+      <w:r>
+        <w:rPr>
+          <w:rFonts w:ascii="High Tower Text" w:hAnsi="High Tower Text"/>
+        </w:rPr>
+        <w:t>memoria</w:t>
+      </w:r>
+      <w:proofErr w:type="spellEnd"/>
+      <w:r>
+        <w:rPr>
+          <w:rFonts w:ascii="High Tower Text" w:hAnsi="High Tower Text"/>
+        </w:rPr>
+        <w:t>.</w:t>
       </w:r>
     </w:p>
     <w:p>
@@ -681,15 +1420,163 @@
     <w:p>
       <w:pPr>
         <w:pStyle w:val="ListParagraph"/>
-        <w:numPr>
-          <w:ilvl w:val="1"/>
-          <w:numId w:val="1"/>
-        </w:numPr>
-        <w:rPr>
-          <w:rFonts w:ascii="High Tower Text" w:hAnsi="High Tower Text"/>
-          <w:color w:val="FF0000"/>
-        </w:rPr>
-      </w:pPr>
+        <w:ind w:left="1440"/>
+        <w:rPr>
+          <w:rFonts w:ascii="High Tower Text" w:hAnsi="High Tower Text"/>
+          <w:color w:val="FF0000"/>
+        </w:rPr>
+      </w:pPr>
+      <w:proofErr w:type="spellStart"/>
+      <w:r>
+        <w:rPr>
+          <w:rFonts w:ascii="High Tower Text" w:hAnsi="High Tower Text"/>
+          <w:color w:val="FF0000"/>
+        </w:rPr>
+        <w:t>Cuando</w:t>
+      </w:r>
+      <w:proofErr w:type="spellEnd"/>
+      <w:r>
+        <w:rPr>
+          <w:rFonts w:ascii="High Tower Text" w:hAnsi="High Tower Text"/>
+          <w:color w:val="FF0000"/>
+        </w:rPr>
+        <w:t xml:space="preserve"> </w:t>
+      </w:r>
+      <w:proofErr w:type="spellStart"/>
+      <w:r>
+        <w:rPr>
+          <w:rFonts w:ascii="High Tower Text" w:hAnsi="High Tower Text"/>
+          <w:color w:val="FF0000"/>
+        </w:rPr>
+        <w:t>existe</w:t>
+      </w:r>
+      <w:proofErr w:type="spellEnd"/>
+      <w:r>
+        <w:rPr>
+          <w:rFonts w:ascii="High Tower Text" w:hAnsi="High Tower Text"/>
+          <w:color w:val="FF0000"/>
+        </w:rPr>
+        <w:t xml:space="preserve"> dos </w:t>
+      </w:r>
+      <w:proofErr w:type="spellStart"/>
+      <w:r>
+        <w:rPr>
+          <w:rFonts w:ascii="High Tower Text" w:hAnsi="High Tower Text"/>
+          <w:color w:val="FF0000"/>
+        </w:rPr>
+        <w:t>hilos</w:t>
+      </w:r>
+      <w:proofErr w:type="spellEnd"/>
+      <w:r>
+        <w:rPr>
+          <w:rFonts w:ascii="High Tower Text" w:hAnsi="High Tower Text"/>
+          <w:color w:val="FF0000"/>
+        </w:rPr>
+        <w:t xml:space="preserve"> los </w:t>
+      </w:r>
+      <w:proofErr w:type="spellStart"/>
+      <w:r>
+        <w:rPr>
+          <w:rFonts w:ascii="High Tower Text" w:hAnsi="High Tower Text"/>
+          <w:color w:val="FF0000"/>
+        </w:rPr>
+        <w:t>que</w:t>
+      </w:r>
+      <w:proofErr w:type="spellEnd"/>
+      <w:r>
+        <w:rPr>
+          <w:rFonts w:ascii="High Tower Text" w:hAnsi="High Tower Text"/>
+          <w:color w:val="FF0000"/>
+        </w:rPr>
+        <w:t xml:space="preserve"> </w:t>
+      </w:r>
+      <w:proofErr w:type="spellStart"/>
+      <w:r>
+        <w:rPr>
+          <w:rFonts w:ascii="High Tower Text" w:hAnsi="High Tower Text"/>
+          <w:color w:val="FF0000"/>
+        </w:rPr>
+        <w:t>esperan</w:t>
+      </w:r>
+      <w:proofErr w:type="spellEnd"/>
+      <w:r>
+        <w:rPr>
+          <w:rFonts w:ascii="High Tower Text" w:hAnsi="High Tower Text"/>
+          <w:color w:val="FF0000"/>
+        </w:rPr>
+        <w:t xml:space="preserve"> </w:t>
+      </w:r>
+      <w:proofErr w:type="spellStart"/>
+      <w:r>
+        <w:rPr>
+          <w:rFonts w:ascii="High Tower Text" w:hAnsi="High Tower Text"/>
+          <w:color w:val="FF0000"/>
+        </w:rPr>
+        <w:t>para</w:t>
+      </w:r>
+      <w:proofErr w:type="spellEnd"/>
+      <w:r>
+        <w:rPr>
+          <w:rFonts w:ascii="High Tower Text" w:hAnsi="High Tower Text"/>
+          <w:color w:val="FF0000"/>
+        </w:rPr>
+        <w:t xml:space="preserve"> los </w:t>
+      </w:r>
+      <w:proofErr w:type="spellStart"/>
+      <w:r>
+        <w:rPr>
+          <w:rFonts w:ascii="High Tower Text" w:hAnsi="High Tower Text"/>
+          <w:color w:val="FF0000"/>
+        </w:rPr>
+        <w:t>recursos</w:t>
+      </w:r>
+      <w:proofErr w:type="spellEnd"/>
+      <w:r>
+        <w:rPr>
+          <w:rFonts w:ascii="High Tower Text" w:hAnsi="High Tower Text"/>
+          <w:color w:val="FF0000"/>
+        </w:rPr>
+        <w:t xml:space="preserve"> de </w:t>
+      </w:r>
+      <w:proofErr w:type="spellStart"/>
+      <w:r>
+        <w:rPr>
+          <w:rFonts w:ascii="High Tower Text" w:hAnsi="High Tower Text"/>
+          <w:color w:val="FF0000"/>
+        </w:rPr>
+        <w:t>cada</w:t>
+      </w:r>
+      <w:proofErr w:type="spellEnd"/>
+      <w:r>
+        <w:rPr>
+          <w:rFonts w:ascii="High Tower Text" w:hAnsi="High Tower Text"/>
+          <w:color w:val="FF0000"/>
+        </w:rPr>
+        <w:t xml:space="preserve"> </w:t>
+      </w:r>
+      <w:proofErr w:type="spellStart"/>
+      <w:r>
+        <w:rPr>
+          <w:rFonts w:ascii="High Tower Text" w:hAnsi="High Tower Text"/>
+          <w:color w:val="FF0000"/>
+        </w:rPr>
+        <w:t>uno</w:t>
+      </w:r>
+      <w:proofErr w:type="spellEnd"/>
+    </w:p>
+    <w:p>
+      <w:pPr>
+        <w:pStyle w:val="ListParagraph"/>
+        <w:numPr>
+          <w:ilvl w:val="1"/>
+          <w:numId w:val="1"/>
+        </w:numPr>
+        <w:rPr>
+          <w:rFonts w:ascii="High Tower Text" w:hAnsi="High Tower Text"/>
+          <w:color w:val="FF0000"/>
+        </w:rPr>
+      </w:pPr>
+      <w:proofErr w:type="spellStart"/>
       <w:r>
         <w:rPr>
           <w:rFonts w:ascii="High Tower Text" w:hAnsi="High Tower Text"/>
@@ -697,6 +1584,7 @@
         </w:rPr>
         <w:t>Livelock</w:t>
       </w:r>
+      <w:proofErr w:type="spellEnd"/>
     </w:p>
     <w:p>
       <w:pPr>
@@ -807,27 +1695,61 @@
           <w:i/>
           <w:lang w:val="es-CO"/>
         </w:rPr>
-        <w:t>Sincronización se ha usado para resolver el problemo de inconsecuencia</w:t>
-      </w:r>
-    </w:p>
-    <w:p>
-      <w:pPr>
-        <w:pStyle w:val="ListParagraph"/>
-        <w:numPr>
-          <w:ilvl w:val="1"/>
-          <w:numId w:val="1"/>
-        </w:numPr>
-        <w:rPr>
-          <w:rFonts w:ascii="High Tower Text" w:hAnsi="High Tower Text"/>
-          <w:color w:val="FF0000"/>
-        </w:rPr>
-      </w:pPr>
-      <w:r>
-        <w:rPr>
-          <w:rFonts w:ascii="High Tower Text" w:hAnsi="High Tower Text"/>
-          <w:color w:val="FF0000"/>
-        </w:rPr>
-        <w:t>en nivel de class</w:t>
+        <w:t xml:space="preserve">Sincronización se ha usado para resolver el </w:t>
+      </w:r>
+      <w:proofErr w:type="spellStart"/>
+      <w:r>
+        <w:rPr>
+          <w:rFonts w:ascii="High Tower Text" w:hAnsi="High Tower Text"/>
+          <w:i/>
+          <w:lang w:val="es-CO"/>
+        </w:rPr>
+        <w:t>problemo</w:t>
+      </w:r>
+      <w:proofErr w:type="spellEnd"/>
+      <w:r>
+        <w:rPr>
+          <w:rFonts w:ascii="High Tower Text" w:hAnsi="High Tower Text"/>
+          <w:i/>
+          <w:lang w:val="es-CO"/>
+        </w:rPr>
+        <w:t xml:space="preserve"> de inconsecuencia</w:t>
+      </w:r>
+    </w:p>
+    <w:p>
+      <w:pPr>
+        <w:pStyle w:val="ListParagraph"/>
+        <w:numPr>
+          <w:ilvl w:val="1"/>
+          <w:numId w:val="1"/>
+        </w:numPr>
+        <w:rPr>
+          <w:rFonts w:ascii="High Tower Text" w:hAnsi="High Tower Text"/>
+          <w:color w:val="FF0000"/>
+        </w:rPr>
+      </w:pPr>
+      <w:r>
+        <w:rPr>
+          <w:rFonts w:ascii="High Tower Text" w:hAnsi="High Tower Text"/>
+          <w:color w:val="FF0000"/>
+        </w:rPr>
+        <w:t xml:space="preserve">en </w:t>
+      </w:r>
+      <w:proofErr w:type="spellStart"/>
+      <w:r>
+        <w:rPr>
+          <w:rFonts w:ascii="High Tower Text" w:hAnsi="High Tower Text"/>
+          <w:color w:val="FF0000"/>
+        </w:rPr>
+        <w:t>nivel</w:t>
+      </w:r>
+      <w:proofErr w:type="spellEnd"/>
+      <w:r>
+        <w:rPr>
+          <w:rFonts w:ascii="High Tower Text" w:hAnsi="High Tower Text"/>
+          <w:color w:val="FF0000"/>
+        </w:rPr>
+        <w:t xml:space="preserve"> de class</w:t>
       </w:r>
     </w:p>
     <w:p>
@@ -844,7 +1766,119 @@
           <w:rFonts w:ascii="High Tower Text" w:hAnsi="High Tower Text"/>
           <w:lang w:val="es-CO"/>
         </w:rPr>
-        <w:t>Cuando un static synchronized method se ha invocado, el hilo esta usando el lock de objeto class el lugar de lock de instancia.</w:t>
+        <w:t xml:space="preserve">Cuando un </w:t>
+      </w:r>
+      <w:proofErr w:type="spellStart"/>
+      <w:r>
+        <w:rPr>
+          <w:rFonts w:ascii="High Tower Text" w:hAnsi="High Tower Text"/>
+          <w:lang w:val="es-CO"/>
+        </w:rPr>
+        <w:t>static</w:t>
+      </w:r>
+      <w:proofErr w:type="spellEnd"/>
+      <w:r>
+        <w:rPr>
+          <w:rFonts w:ascii="High Tower Text" w:hAnsi="High Tower Text"/>
+          <w:lang w:val="es-CO"/>
+        </w:rPr>
+        <w:t xml:space="preserve"> </w:t>
+      </w:r>
+      <w:proofErr w:type="spellStart"/>
+      <w:r>
+        <w:rPr>
+          <w:rFonts w:ascii="High Tower Text" w:hAnsi="High Tower Text"/>
+          <w:lang w:val="es-CO"/>
+        </w:rPr>
+        <w:t>synchronized</w:t>
+      </w:r>
+      <w:proofErr w:type="spellEnd"/>
+      <w:r>
+        <w:rPr>
+          <w:rFonts w:ascii="High Tower Text" w:hAnsi="High Tower Text"/>
+          <w:lang w:val="es-CO"/>
+        </w:rPr>
+        <w:t xml:space="preserve"> </w:t>
+      </w:r>
+      <w:proofErr w:type="spellStart"/>
+      <w:r>
+        <w:rPr>
+          <w:rFonts w:ascii="High Tower Text" w:hAnsi="High Tower Text"/>
+          <w:lang w:val="es-CO"/>
+        </w:rPr>
+        <w:t>method</w:t>
+      </w:r>
+      <w:proofErr w:type="spellEnd"/>
+      <w:r>
+        <w:rPr>
+          <w:rFonts w:ascii="High Tower Text" w:hAnsi="High Tower Text"/>
+          <w:lang w:val="es-CO"/>
+        </w:rPr>
+        <w:t xml:space="preserve"> se ha invocado, el hilo </w:t>
+      </w:r>
+      <w:proofErr w:type="spellStart"/>
+      <w:r>
+        <w:rPr>
+          <w:rFonts w:ascii="High Tower Text" w:hAnsi="High Tower Text"/>
+          <w:lang w:val="es-CO"/>
+        </w:rPr>
+        <w:t>esta</w:t>
+      </w:r>
+      <w:proofErr w:type="spellEnd"/>
+      <w:r>
+        <w:rPr>
+          <w:rFonts w:ascii="High Tower Text" w:hAnsi="High Tower Text"/>
+          <w:lang w:val="es-CO"/>
+        </w:rPr>
+        <w:t xml:space="preserve"> usando el </w:t>
+      </w:r>
+      <w:proofErr w:type="spellStart"/>
+      <w:r>
+        <w:rPr>
+          <w:rFonts w:ascii="High Tower Text" w:hAnsi="High Tower Text"/>
+          <w:lang w:val="es-CO"/>
+        </w:rPr>
+        <w:t>lock</w:t>
+      </w:r>
+      <w:proofErr w:type="spellEnd"/>
+      <w:r>
+        <w:rPr>
+          <w:rFonts w:ascii="High Tower Text" w:hAnsi="High Tower Text"/>
+          <w:lang w:val="es-CO"/>
+        </w:rPr>
+        <w:t xml:space="preserve"> de objeto </w:t>
+      </w:r>
+      <w:proofErr w:type="spellStart"/>
+      <w:r>
+        <w:rPr>
+          <w:rFonts w:ascii="High Tower Text" w:hAnsi="High Tower Text"/>
+          <w:lang w:val="es-CO"/>
+        </w:rPr>
+        <w:t>class</w:t>
+      </w:r>
+      <w:proofErr w:type="spellEnd"/>
+      <w:r>
+        <w:rPr>
+          <w:rFonts w:ascii="High Tower Text" w:hAnsi="High Tower Text"/>
+          <w:lang w:val="es-CO"/>
+        </w:rPr>
+        <w:t xml:space="preserve"> el lugar de </w:t>
+      </w:r>
+      <w:proofErr w:type="spellStart"/>
+      <w:r>
+        <w:rPr>
+          <w:rFonts w:ascii="High Tower Text" w:hAnsi="High Tower Text"/>
+          <w:lang w:val="es-CO"/>
+        </w:rPr>
+        <w:t>lock</w:t>
+      </w:r>
+      <w:proofErr w:type="spellEnd"/>
+      <w:r>
+        <w:rPr>
+          <w:rFonts w:ascii="High Tower Text" w:hAnsi="High Tower Text"/>
+          <w:lang w:val="es-CO"/>
+        </w:rPr>
+        <w:t xml:space="preserve"> de instancia.</w:t>
       </w:r>
     </w:p>
     <w:p>
@@ -856,12 +1890,53 @@
           <w:lang w:val="es-CO"/>
         </w:rPr>
       </w:pPr>
-      <w:r>
-        <w:rPr>
-          <w:rFonts w:ascii="High Tower Text" w:hAnsi="High Tower Text"/>
-          <w:lang w:val="es-CO"/>
-        </w:rPr>
-        <w:t>Lock(Bloque) de un class y la instancia son seperados .</w:t>
+      <w:proofErr w:type="spellStart"/>
+      <w:r>
+        <w:rPr>
+          <w:rFonts w:ascii="High Tower Text" w:hAnsi="High Tower Text"/>
+          <w:lang w:val="es-CO"/>
+        </w:rPr>
+        <w:t>Lock</w:t>
+      </w:r>
+      <w:proofErr w:type="spellEnd"/>
+      <w:r>
+        <w:rPr>
+          <w:rFonts w:ascii="High Tower Text" w:hAnsi="High Tower Text"/>
+          <w:lang w:val="es-CO"/>
+        </w:rPr>
+        <w:t xml:space="preserve">(Bloque) de un </w:t>
+      </w:r>
+      <w:proofErr w:type="spellStart"/>
+      <w:r>
+        <w:rPr>
+          <w:rFonts w:ascii="High Tower Text" w:hAnsi="High Tower Text"/>
+          <w:lang w:val="es-CO"/>
+        </w:rPr>
+        <w:t>class</w:t>
+      </w:r>
+      <w:proofErr w:type="spellEnd"/>
+      <w:r>
+        <w:rPr>
+          <w:rFonts w:ascii="High Tower Text" w:hAnsi="High Tower Text"/>
+          <w:lang w:val="es-CO"/>
+        </w:rPr>
+        <w:t xml:space="preserve"> y la instancia son </w:t>
+      </w:r>
+      <w:proofErr w:type="spellStart"/>
+      <w:r>
+        <w:rPr>
+          <w:rFonts w:ascii="High Tower Text" w:hAnsi="High Tower Text"/>
+          <w:lang w:val="es-CO"/>
+        </w:rPr>
+        <w:t>seperados</w:t>
+      </w:r>
+      <w:proofErr w:type="spellEnd"/>
+      <w:r>
+        <w:rPr>
+          <w:rFonts w:ascii="High Tower Text" w:hAnsi="High Tower Text"/>
+          <w:lang w:val="es-CO"/>
+        </w:rPr>
+        <w:t xml:space="preserve"> .</w:t>
       </w:r>
     </w:p>
     <w:p>
@@ -898,21 +1973,85 @@
           <w:rFonts w:ascii="High Tower Text" w:hAnsi="High Tower Text"/>
           <w:lang w:val="es-CO"/>
         </w:rPr>
-        <w:t xml:space="preserve">Cuando Synchronized se ha aplicado a un metodo o bloque, se </w:t>
-      </w:r>
-      <w:r>
-        <w:rPr>
-          <w:rFonts w:ascii="High Tower Text" w:hAnsi="High Tower Text"/>
-          <w:lang w:val="es-CO"/>
-        </w:rPr>
-        <w:t>crea un sección de critica, y solamente uno hilo puede acceder a este sección en un bloque del tiempo, se lo usa, y lo libera.</w:t>
-      </w:r>
-      <w:r>
-        <w:rPr>
-          <w:rFonts w:ascii="High Tower Text" w:hAnsi="High Tower Text"/>
-          <w:lang w:val="es-CO"/>
-        </w:rPr>
-        <w:t xml:space="preserve"> Y ese proveendo a los hilos a acceder el recurso y cambiar valores en el mismo tiempo</w:t>
+        <w:t xml:space="preserve">Cuando </w:t>
+      </w:r>
+      <w:proofErr w:type="spellStart"/>
+      <w:r>
+        <w:rPr>
+          <w:rFonts w:ascii="High Tower Text" w:hAnsi="High Tower Text"/>
+          <w:lang w:val="es-CO"/>
+        </w:rPr>
+        <w:t>Synchronized</w:t>
+      </w:r>
+      <w:proofErr w:type="spellEnd"/>
+      <w:r>
+        <w:rPr>
+          <w:rFonts w:ascii="High Tower Text" w:hAnsi="High Tower Text"/>
+          <w:lang w:val="es-CO"/>
+        </w:rPr>
+        <w:t xml:space="preserve"> se ha aplicado a un </w:t>
+      </w:r>
+      <w:proofErr w:type="spellStart"/>
+      <w:r>
+        <w:rPr>
+          <w:rFonts w:ascii="High Tower Text" w:hAnsi="High Tower Text"/>
+          <w:lang w:val="es-CO"/>
+        </w:rPr>
+        <w:t>metodo</w:t>
+      </w:r>
+      <w:proofErr w:type="spellEnd"/>
+      <w:r>
+        <w:rPr>
+          <w:rFonts w:ascii="High Tower Text" w:hAnsi="High Tower Text"/>
+          <w:lang w:val="es-CO"/>
+        </w:rPr>
+        <w:t xml:space="preserve"> o bloque, se </w:t>
+      </w:r>
+      <w:r>
+        <w:rPr>
+          <w:rFonts w:ascii="High Tower Text" w:hAnsi="High Tower Text"/>
+          <w:lang w:val="es-CO"/>
+        </w:rPr>
+        <w:t xml:space="preserve">crea un sección de </w:t>
+      </w:r>
+      <w:proofErr w:type="spellStart"/>
+      <w:r>
+        <w:rPr>
+          <w:rFonts w:ascii="High Tower Text" w:hAnsi="High Tower Text"/>
+          <w:lang w:val="es-CO"/>
+        </w:rPr>
+        <w:t>critica</w:t>
+      </w:r>
+      <w:proofErr w:type="spellEnd"/>
+      <w:r>
+        <w:rPr>
+          <w:rFonts w:ascii="High Tower Text" w:hAnsi="High Tower Text"/>
+          <w:lang w:val="es-CO"/>
+        </w:rPr>
+        <w:t>, y solamente uno hilo puede acceder a este sección en un bloque del tiempo, se lo usa, y lo libera.</w:t>
+      </w:r>
+      <w:r>
+        <w:rPr>
+          <w:rFonts w:ascii="High Tower Text" w:hAnsi="High Tower Text"/>
+          <w:lang w:val="es-CO"/>
+        </w:rPr>
+        <w:t xml:space="preserve"> Y ese </w:t>
+      </w:r>
+      <w:proofErr w:type="spellStart"/>
+      <w:r>
+        <w:rPr>
+          <w:rFonts w:ascii="High Tower Text" w:hAnsi="High Tower Text"/>
+          <w:lang w:val="es-CO"/>
+        </w:rPr>
+        <w:t>proveendo</w:t>
+      </w:r>
+      <w:proofErr w:type="spellEnd"/>
+      <w:r>
+        <w:rPr>
+          <w:rFonts w:ascii="High Tower Text" w:hAnsi="High Tower Text"/>
+          <w:lang w:val="es-CO"/>
+        </w:rPr>
+        <w:t xml:space="preserve"> a los hilos a acceder el recurso y cambiar valores en el mismo tiempo</w:t>
       </w:r>
     </w:p>
     <w:p>
@@ -946,6 +2085,7 @@
           <w:rFonts w:ascii="High Tower Text" w:hAnsi="High Tower Text"/>
           <w:i/>
         </w:rPr>
+        <w:lastRenderedPageBreak/>
         <w:t>Synchronized, makes this available also.</w:t>
       </w:r>
     </w:p>
@@ -981,13 +2121,47 @@
           <w:color w:val="FF0000"/>
         </w:rPr>
       </w:pPr>
-      <w:r>
-        <w:rPr>
-          <w:rFonts w:ascii="High Tower Text" w:hAnsi="High Tower Text"/>
-          <w:color w:val="FF0000"/>
-        </w:rPr>
-        <w:t>Object#wait, Object#notify, Object#notifyAll</w:t>
-      </w:r>
+      <w:proofErr w:type="spellStart"/>
+      <w:r>
+        <w:rPr>
+          <w:rFonts w:ascii="High Tower Text" w:hAnsi="High Tower Text"/>
+          <w:color w:val="FF0000"/>
+        </w:rPr>
+        <w:t>Object#wait</w:t>
+      </w:r>
+      <w:proofErr w:type="spellEnd"/>
+      <w:r>
+        <w:rPr>
+          <w:rFonts w:ascii="High Tower Text" w:hAnsi="High Tower Text"/>
+          <w:color w:val="FF0000"/>
+        </w:rPr>
+        <w:t xml:space="preserve">, </w:t>
+      </w:r>
+      <w:proofErr w:type="spellStart"/>
+      <w:r>
+        <w:rPr>
+          <w:rFonts w:ascii="High Tower Text" w:hAnsi="High Tower Text"/>
+          <w:color w:val="FF0000"/>
+        </w:rPr>
+        <w:t>Object#notify</w:t>
+      </w:r>
+      <w:proofErr w:type="spellEnd"/>
+      <w:r>
+        <w:rPr>
+          <w:rFonts w:ascii="High Tower Text" w:hAnsi="High Tower Text"/>
+          <w:color w:val="FF0000"/>
+        </w:rPr>
+        <w:t xml:space="preserve">, </w:t>
+      </w:r>
+      <w:proofErr w:type="spellStart"/>
+      <w:r>
+        <w:rPr>
+          <w:rFonts w:ascii="High Tower Text" w:hAnsi="High Tower Text"/>
+          <w:color w:val="FF0000"/>
+        </w:rPr>
+        <w:t>Object#notifyAll</w:t>
+      </w:r>
+      <w:proofErr w:type="spellEnd"/>
     </w:p>
     <w:p>
       <w:pPr>
@@ -1011,12 +2185,21 @@
           <w:color w:val="FF0000"/>
         </w:rPr>
       </w:pPr>
-      <w:r>
-        <w:rPr>
-          <w:rFonts w:ascii="High Tower Text" w:hAnsi="High Tower Text"/>
-          <w:color w:val="FF0000"/>
-        </w:rPr>
-        <w:t xml:space="preserve">Thread#join </w:t>
+      <w:proofErr w:type="spellStart"/>
+      <w:r>
+        <w:rPr>
+          <w:rFonts w:ascii="High Tower Text" w:hAnsi="High Tower Text"/>
+          <w:color w:val="FF0000"/>
+        </w:rPr>
+        <w:t>Thread#join</w:t>
+      </w:r>
+      <w:proofErr w:type="spellEnd"/>
+      <w:r>
+        <w:rPr>
+          <w:rFonts w:ascii="High Tower Text" w:hAnsi="High Tower Text"/>
+          <w:color w:val="FF0000"/>
+        </w:rPr>
+        <w:t xml:space="preserve"> </w:t>
       </w:r>
     </w:p>
     <w:p>
@@ -1033,7 +2216,23 @@
           <w:rFonts w:ascii="High Tower Text" w:hAnsi="High Tower Text"/>
           <w:lang w:val="es-CO"/>
         </w:rPr>
-        <w:t xml:space="preserve">Se ha usado para hacer el hilo currente a esperar </w:t>
+        <w:t xml:space="preserve">Se ha usado para hacer el hilo </w:t>
+      </w:r>
+      <w:proofErr w:type="spellStart"/>
+      <w:r>
+        <w:rPr>
+          <w:rFonts w:ascii="High Tower Text" w:hAnsi="High Tower Text"/>
+          <w:lang w:val="es-CO"/>
+        </w:rPr>
+        <w:t>currente</w:t>
+      </w:r>
+      <w:proofErr w:type="spellEnd"/>
+      <w:r>
+        <w:rPr>
+          <w:rFonts w:ascii="High Tower Text" w:hAnsi="High Tower Text"/>
+          <w:lang w:val="es-CO"/>
+        </w:rPr>
+        <w:t xml:space="preserve"> a esperar </w:t>
       </w:r>
       <w:r>
         <w:rPr>
@@ -1099,8 +2298,17 @@
           <w:rFonts w:ascii="High Tower Text" w:hAnsi="High Tower Text"/>
           <w:color w:val="FF0000"/>
         </w:rPr>
-        <w:t>+ java.util.concurrent.locks</w:t>
-      </w:r>
+        <w:t xml:space="preserve">+ </w:t>
+      </w:r>
+      <w:proofErr w:type="spellStart"/>
+      <w:r>
+        <w:rPr>
+          <w:rFonts w:ascii="High Tower Text" w:hAnsi="High Tower Text"/>
+          <w:color w:val="FF0000"/>
+        </w:rPr>
+        <w:t>java.util.concurrent.locks</w:t>
+      </w:r>
+      <w:proofErr w:type="spellEnd"/>
     </w:p>
     <w:p>
       <w:pPr>
@@ -1134,11 +2342,173 @@
           <w:color w:val="FF0000"/>
         </w:rPr>
       </w:pPr>
-      <w:r>
-        <w:rPr>
-          <w:rFonts w:ascii="High Tower Text" w:hAnsi="High Tower Text"/>
-        </w:rPr>
-        <w:t xml:space="preserve">Haciendo un objeto inalcanzable para los otros hilos, a habilitar solamente hacer cambios a el currente hilo </w:t>
+      <w:proofErr w:type="spellStart"/>
+      <w:r>
+        <w:rPr>
+          <w:rFonts w:ascii="High Tower Text" w:hAnsi="High Tower Text"/>
+        </w:rPr>
+        <w:t>Haciendo</w:t>
+      </w:r>
+      <w:proofErr w:type="spellEnd"/>
+      <w:r>
+        <w:rPr>
+          <w:rFonts w:ascii="High Tower Text" w:hAnsi="High Tower Text"/>
+        </w:rPr>
+        <w:t xml:space="preserve"> un </w:t>
+      </w:r>
+      <w:proofErr w:type="spellStart"/>
+      <w:r>
+        <w:rPr>
+          <w:rFonts w:ascii="High Tower Text" w:hAnsi="High Tower Text"/>
+        </w:rPr>
+        <w:t>objeto</w:t>
+      </w:r>
+      <w:proofErr w:type="spellEnd"/>
+      <w:r>
+        <w:rPr>
+          <w:rFonts w:ascii="High Tower Text" w:hAnsi="High Tower Text"/>
+        </w:rPr>
+        <w:t xml:space="preserve"> </w:t>
+      </w:r>
+      <w:proofErr w:type="spellStart"/>
+      <w:r>
+        <w:rPr>
+          <w:rFonts w:ascii="High Tower Text" w:hAnsi="High Tower Text"/>
+        </w:rPr>
+        <w:t>inalcanzable</w:t>
+      </w:r>
+      <w:proofErr w:type="spellEnd"/>
+      <w:r>
+        <w:rPr>
+          <w:rFonts w:ascii="High Tower Text" w:hAnsi="High Tower Text"/>
+        </w:rPr>
+        <w:t xml:space="preserve"> </w:t>
+      </w:r>
+      <w:proofErr w:type="spellStart"/>
+      <w:r>
+        <w:rPr>
+          <w:rFonts w:ascii="High Tower Text" w:hAnsi="High Tower Text"/>
+        </w:rPr>
+        <w:t>para</w:t>
+      </w:r>
+      <w:proofErr w:type="spellEnd"/>
+      <w:r>
+        <w:rPr>
+          <w:rFonts w:ascii="High Tower Text" w:hAnsi="High Tower Text"/>
+        </w:rPr>
+        <w:t xml:space="preserve"> los </w:t>
+      </w:r>
+      <w:proofErr w:type="spellStart"/>
+      <w:r>
+        <w:rPr>
+          <w:rFonts w:ascii="High Tower Text" w:hAnsi="High Tower Text"/>
+        </w:rPr>
+        <w:t>otros</w:t>
+      </w:r>
+      <w:proofErr w:type="spellEnd"/>
+      <w:r>
+        <w:rPr>
+          <w:rFonts w:ascii="High Tower Text" w:hAnsi="High Tower Text"/>
+        </w:rPr>
+        <w:t xml:space="preserve"> </w:t>
+      </w:r>
+      <w:proofErr w:type="spellStart"/>
+      <w:r>
+        <w:rPr>
+          <w:rFonts w:ascii="High Tower Text" w:hAnsi="High Tower Text"/>
+        </w:rPr>
+        <w:t>hilos</w:t>
+      </w:r>
+      <w:proofErr w:type="spellEnd"/>
+      <w:r>
+        <w:rPr>
+          <w:rFonts w:ascii="High Tower Text" w:hAnsi="High Tower Text"/>
+        </w:rPr>
+        <w:t xml:space="preserve">, a </w:t>
+      </w:r>
+      <w:proofErr w:type="spellStart"/>
+      <w:r>
+        <w:rPr>
+          <w:rFonts w:ascii="High Tower Text" w:hAnsi="High Tower Text"/>
+        </w:rPr>
+        <w:t>habilitar</w:t>
+      </w:r>
+      <w:proofErr w:type="spellEnd"/>
+      <w:r>
+        <w:rPr>
+          <w:rFonts w:ascii="High Tower Text" w:hAnsi="High Tower Text"/>
+        </w:rPr>
+        <w:t xml:space="preserve"> </w:t>
+      </w:r>
+      <w:proofErr w:type="spellStart"/>
+      <w:r>
+        <w:rPr>
+          <w:rFonts w:ascii="High Tower Text" w:hAnsi="High Tower Text"/>
+        </w:rPr>
+        <w:t>solamente</w:t>
+      </w:r>
+      <w:proofErr w:type="spellEnd"/>
+      <w:r>
+        <w:rPr>
+          <w:rFonts w:ascii="High Tower Text" w:hAnsi="High Tower Text"/>
+        </w:rPr>
+        <w:t xml:space="preserve"> </w:t>
+      </w:r>
+      <w:proofErr w:type="spellStart"/>
+      <w:r>
+        <w:rPr>
+          <w:rFonts w:ascii="High Tower Text" w:hAnsi="High Tower Text"/>
+        </w:rPr>
+        <w:t>hacer</w:t>
+      </w:r>
+      <w:proofErr w:type="spellEnd"/>
+      <w:r>
+        <w:rPr>
+          <w:rFonts w:ascii="High Tower Text" w:hAnsi="High Tower Text"/>
+        </w:rPr>
+        <w:t xml:space="preserve"> </w:t>
+      </w:r>
+      <w:proofErr w:type="spellStart"/>
+      <w:r>
+        <w:rPr>
+          <w:rFonts w:ascii="High Tower Text" w:hAnsi="High Tower Text"/>
+        </w:rPr>
+        <w:t>cambios</w:t>
+      </w:r>
+      <w:proofErr w:type="spellEnd"/>
+      <w:r>
+        <w:rPr>
+          <w:rFonts w:ascii="High Tower Text" w:hAnsi="High Tower Text"/>
+        </w:rPr>
+        <w:t xml:space="preserve"> a el </w:t>
+      </w:r>
+      <w:proofErr w:type="spellStart"/>
+      <w:r>
+        <w:rPr>
+          <w:rFonts w:ascii="High Tower Text" w:hAnsi="High Tower Text"/>
+        </w:rPr>
+        <w:t>currente</w:t>
+      </w:r>
+      <w:proofErr w:type="spellEnd"/>
+      <w:r>
+        <w:rPr>
+          <w:rFonts w:ascii="High Tower Text" w:hAnsi="High Tower Text"/>
+        </w:rPr>
+        <w:t xml:space="preserve"> </w:t>
+      </w:r>
+      <w:proofErr w:type="spellStart"/>
+      <w:r>
+        <w:rPr>
+          <w:rFonts w:ascii="High Tower Text" w:hAnsi="High Tower Text"/>
+        </w:rPr>
+        <w:t>hilo</w:t>
+      </w:r>
+      <w:proofErr w:type="spellEnd"/>
+      <w:r>
+        <w:rPr>
+          <w:rFonts w:ascii="High Tower Text" w:hAnsi="High Tower Text"/>
+        </w:rPr>
+        <w:t xml:space="preserve"> </w:t>
       </w:r>
     </w:p>
     <w:p>
@@ -1178,27 +2548,45 @@
           <w:rFonts w:ascii="High Tower Text" w:hAnsi="High Tower Text"/>
           <w:color w:val="FF0000"/>
         </w:rPr>
-        <w:t>+ java.util.concurrent</w:t>
-      </w:r>
-    </w:p>
-    <w:p>
-      <w:pPr>
-        <w:pStyle w:val="ListParagraph"/>
-        <w:numPr>
-          <w:ilvl w:val="1"/>
-          <w:numId w:val="1"/>
-        </w:numPr>
-        <w:rPr>
-          <w:rFonts w:ascii="High Tower Text" w:hAnsi="High Tower Text"/>
-          <w:color w:val="FF0000"/>
-        </w:rPr>
-      </w:pPr>
-      <w:r>
-        <w:rPr>
-          <w:rFonts w:ascii="High Tower Text" w:hAnsi="High Tower Text"/>
-          <w:color w:val="FF0000"/>
-        </w:rPr>
-        <w:t xml:space="preserve">CyclicBarrier </w:t>
+        <w:t xml:space="preserve">+ </w:t>
+      </w:r>
+      <w:proofErr w:type="spellStart"/>
+      <w:r>
+        <w:rPr>
+          <w:rFonts w:ascii="High Tower Text" w:hAnsi="High Tower Text"/>
+          <w:color w:val="FF0000"/>
+        </w:rPr>
+        <w:t>java.util.concurrent</w:t>
+      </w:r>
+      <w:proofErr w:type="spellEnd"/>
+    </w:p>
+    <w:p>
+      <w:pPr>
+        <w:pStyle w:val="ListParagraph"/>
+        <w:numPr>
+          <w:ilvl w:val="1"/>
+          <w:numId w:val="1"/>
+        </w:numPr>
+        <w:rPr>
+          <w:rFonts w:ascii="High Tower Text" w:hAnsi="High Tower Text"/>
+          <w:color w:val="FF0000"/>
+        </w:rPr>
+      </w:pPr>
+      <w:proofErr w:type="spellStart"/>
+      <w:r>
+        <w:rPr>
+          <w:rFonts w:ascii="High Tower Text" w:hAnsi="High Tower Text"/>
+          <w:color w:val="FF0000"/>
+        </w:rPr>
+        <w:t>CyclicBarrier</w:t>
+      </w:r>
+      <w:proofErr w:type="spellEnd"/>
+      <w:r>
+        <w:rPr>
+          <w:rFonts w:ascii="High Tower Text" w:hAnsi="High Tower Text"/>
+          <w:color w:val="FF0000"/>
+        </w:rPr>
+        <w:t xml:space="preserve"> </w:t>
       </w:r>
     </w:p>
     <w:p>
@@ -1268,6 +2656,7 @@
           <w:color w:val="FF0000"/>
         </w:rPr>
       </w:pPr>
+      <w:proofErr w:type="spellStart"/>
       <w:r>
         <w:rPr>
           <w:rFonts w:ascii="High Tower Text" w:hAnsi="High Tower Text"/>
@@ -1275,6 +2664,7 @@
         </w:rPr>
         <w:t>CountDownLatch</w:t>
       </w:r>
+      <w:proofErr w:type="spellEnd"/>
     </w:p>
     <w:p>
       <w:pPr>
@@ -1290,7 +2680,23 @@
           <w:rFonts w:ascii="High Tower Text" w:hAnsi="High Tower Text"/>
           <w:i/>
         </w:rPr>
-        <w:t>countdown(), await(), getCount()</w:t>
+        <w:t xml:space="preserve">countdown(), await(), </w:t>
+      </w:r>
+      <w:proofErr w:type="spellStart"/>
+      <w:r>
+        <w:rPr>
+          <w:rFonts w:ascii="High Tower Text" w:hAnsi="High Tower Text"/>
+          <w:i/>
+        </w:rPr>
+        <w:t>getCount</w:t>
+      </w:r>
+      <w:proofErr w:type="spellEnd"/>
+      <w:r>
+        <w:rPr>
+          <w:rFonts w:ascii="High Tower Text" w:hAnsi="High Tower Text"/>
+          <w:i/>
+        </w:rPr>
+        <w:t>()</w:t>
       </w:r>
     </w:p>
     <w:p>
@@ -1307,7 +2713,87 @@
           <w:rFonts w:ascii="High Tower Text" w:hAnsi="High Tower Text"/>
           <w:lang w:val="es-CO"/>
         </w:rPr>
-        <w:t>El hilo, lo que tiene metodo await de CountDownLatch, tiene que esperar hasta el cantidad especificado se ha termina con el metodo countdown.</w:t>
+        <w:t xml:space="preserve">El hilo, lo que tiene </w:t>
+      </w:r>
+      <w:proofErr w:type="spellStart"/>
+      <w:r>
+        <w:rPr>
+          <w:rFonts w:ascii="High Tower Text" w:hAnsi="High Tower Text"/>
+          <w:lang w:val="es-CO"/>
+        </w:rPr>
+        <w:t>metodo</w:t>
+      </w:r>
+      <w:proofErr w:type="spellEnd"/>
+      <w:r>
+        <w:rPr>
+          <w:rFonts w:ascii="High Tower Text" w:hAnsi="High Tower Text"/>
+          <w:lang w:val="es-CO"/>
+        </w:rPr>
+        <w:t xml:space="preserve"> </w:t>
+      </w:r>
+      <w:proofErr w:type="spellStart"/>
+      <w:r>
+        <w:rPr>
+          <w:rFonts w:ascii="High Tower Text" w:hAnsi="High Tower Text"/>
+          <w:lang w:val="es-CO"/>
+        </w:rPr>
+        <w:t>await</w:t>
+      </w:r>
+      <w:proofErr w:type="spellEnd"/>
+      <w:r>
+        <w:rPr>
+          <w:rFonts w:ascii="High Tower Text" w:hAnsi="High Tower Text"/>
+          <w:lang w:val="es-CO"/>
+        </w:rPr>
+        <w:t xml:space="preserve"> de </w:t>
+      </w:r>
+      <w:proofErr w:type="spellStart"/>
+      <w:r>
+        <w:rPr>
+          <w:rFonts w:ascii="High Tower Text" w:hAnsi="High Tower Text"/>
+          <w:lang w:val="es-CO"/>
+        </w:rPr>
+        <w:t>CountDownLatch</w:t>
+      </w:r>
+      <w:proofErr w:type="spellEnd"/>
+      <w:r>
+        <w:rPr>
+          <w:rFonts w:ascii="High Tower Text" w:hAnsi="High Tower Text"/>
+          <w:lang w:val="es-CO"/>
+        </w:rPr>
+        <w:t xml:space="preserve">, tiene que esperar hasta el cantidad especificado se ha termina con el </w:t>
+      </w:r>
+      <w:proofErr w:type="spellStart"/>
+      <w:r>
+        <w:rPr>
+          <w:rFonts w:ascii="High Tower Text" w:hAnsi="High Tower Text"/>
+          <w:lang w:val="es-CO"/>
+        </w:rPr>
+        <w:t>metodo</w:t>
+      </w:r>
+      <w:proofErr w:type="spellEnd"/>
+      <w:r>
+        <w:rPr>
+          <w:rFonts w:ascii="High Tower Text" w:hAnsi="High Tower Text"/>
+          <w:lang w:val="es-CO"/>
+        </w:rPr>
+        <w:t xml:space="preserve"> </w:t>
+      </w:r>
+      <w:proofErr w:type="spellStart"/>
+      <w:r>
+        <w:rPr>
+          <w:rFonts w:ascii="High Tower Text" w:hAnsi="High Tower Text"/>
+          <w:lang w:val="es-CO"/>
+        </w:rPr>
+        <w:t>countdown</w:t>
+      </w:r>
+      <w:proofErr w:type="spellEnd"/>
+      <w:r>
+        <w:rPr>
+          <w:rFonts w:ascii="High Tower Text" w:hAnsi="High Tower Text"/>
+          <w:lang w:val="es-CO"/>
+        </w:rPr>
+        <w:t>.</w:t>
       </w:r>
     </w:p>
     <w:p>
@@ -1325,17 +2811,59 @@
       <w:pPr>
         <w:pStyle w:val="ListParagraph"/>
         <w:ind w:left="1440"/>
+        <w:outlineLvl w:val="0"/>
         <w:rPr>
           <w:rFonts w:ascii="High Tower Text" w:hAnsi="High Tower Text"/>
           <w:i/>
         </w:rPr>
       </w:pPr>
+      <w:proofErr w:type="spellStart"/>
       <w:r>
         <w:rPr>
           <w:rFonts w:ascii="High Tower Text" w:hAnsi="High Tower Text"/>
           <w:i/>
         </w:rPr>
-        <w:t>CountDownLatch ctl = new CountDownLatch(5);</w:t>
+        <w:t>CountDownLatch</w:t>
+      </w:r>
+      <w:proofErr w:type="spellEnd"/>
+      <w:r>
+        <w:rPr>
+          <w:rFonts w:ascii="High Tower Text" w:hAnsi="High Tower Text"/>
+          <w:i/>
+        </w:rPr>
+        <w:t xml:space="preserve"> </w:t>
+      </w:r>
+      <w:proofErr w:type="spellStart"/>
+      <w:r>
+        <w:rPr>
+          <w:rFonts w:ascii="High Tower Text" w:hAnsi="High Tower Text"/>
+          <w:i/>
+        </w:rPr>
+        <w:t>ctl</w:t>
+      </w:r>
+      <w:proofErr w:type="spellEnd"/>
+      <w:r>
+        <w:rPr>
+          <w:rFonts w:ascii="High Tower Text" w:hAnsi="High Tower Text"/>
+          <w:i/>
+        </w:rPr>
+        <w:t xml:space="preserve"> = new </w:t>
+      </w:r>
+      <w:proofErr w:type="spellStart"/>
+      <w:r>
+        <w:rPr>
+          <w:rFonts w:ascii="High Tower Text" w:hAnsi="High Tower Text"/>
+          <w:i/>
+        </w:rPr>
+        <w:t>CountDownLatch</w:t>
+      </w:r>
+      <w:proofErr w:type="spellEnd"/>
+      <w:r>
+        <w:rPr>
+          <w:rFonts w:ascii="High Tower Text" w:hAnsi="High Tower Text"/>
+          <w:i/>
+        </w:rPr>
+        <w:t>(5);</w:t>
       </w:r>
     </w:p>
     <w:p>
@@ -1553,12 +3081,21 @@
           <w:color w:val="FF0000"/>
         </w:rPr>
       </w:pPr>
-      <w:r>
-        <w:rPr>
-          <w:rFonts w:ascii="High Tower Text" w:hAnsi="High Tower Text"/>
-          <w:color w:val="FF0000"/>
-        </w:rPr>
-        <w:t xml:space="preserve">CompletableFuture </w:t>
+      <w:proofErr w:type="spellStart"/>
+      <w:r>
+        <w:rPr>
+          <w:rFonts w:ascii="High Tower Text" w:hAnsi="High Tower Text"/>
+          <w:color w:val="FF0000"/>
+        </w:rPr>
+        <w:t>CompletableFuture</w:t>
+      </w:r>
+      <w:proofErr w:type="spellEnd"/>
+      <w:r>
+        <w:rPr>
+          <w:rFonts w:ascii="High Tower Text" w:hAnsi="High Tower Text"/>
+          <w:color w:val="FF0000"/>
+        </w:rPr>
+        <w:t xml:space="preserve"> </w:t>
       </w:r>
     </w:p>
     <w:p>
@@ -1718,6 +3255,7 @@
           <w:rFonts w:ascii="High Tower Text" w:hAnsi="High Tower Text"/>
           <w:color w:val="FF0000"/>
         </w:rPr>
+        <w:lastRenderedPageBreak/>
         <w:t>Virtual</w:t>
       </w:r>
     </w:p>
@@ -1748,7 +3286,6 @@
           <w:rFonts w:ascii="High Tower Text" w:hAnsi="High Tower Text"/>
           <w:color w:val="FF0000"/>
         </w:rPr>
-        <w:lastRenderedPageBreak/>
         <w:t>+ GC Algorithms</w:t>
       </w:r>
     </w:p>
@@ -1864,6 +3401,7 @@
           <w:color w:val="FF0000"/>
         </w:rPr>
       </w:pPr>
+      <w:proofErr w:type="spellStart"/>
       <w:r>
         <w:rPr>
           <w:rFonts w:ascii="High Tower Text" w:hAnsi="High Tower Text"/>
@@ -1871,6 +3409,7 @@
         </w:rPr>
         <w:t>visualmv</w:t>
       </w:r>
+      <w:proofErr w:type="spellEnd"/>
     </w:p>
     <w:p>
       <w:pPr>
@@ -1904,6 +3443,7 @@
           <w:color w:val="FF0000"/>
         </w:rPr>
       </w:pPr>
+      <w:proofErr w:type="spellStart"/>
       <w:r>
         <w:rPr>
           <w:rFonts w:ascii="High Tower Text" w:hAnsi="High Tower Text"/>
@@ -1911,26 +3451,36 @@
         </w:rPr>
         <w:t>jmeter</w:t>
       </w:r>
-    </w:p>
-    <w:p>
-      <w:pPr>
-        <w:pStyle w:val="ListParagraph"/>
-        <w:numPr>
-          <w:ilvl w:val="1"/>
-          <w:numId w:val="1"/>
-        </w:numPr>
-        <w:rPr>
-          <w:rFonts w:ascii="High Tower Text" w:hAnsi="High Tower Text"/>
-          <w:color w:val="FF0000"/>
-        </w:rPr>
-      </w:pPr>
-      <w:r>
-        <w:rPr>
-          <w:rFonts w:ascii="High Tower Text" w:hAnsi="High Tower Text"/>
-          <w:color w:val="FF0000"/>
-        </w:rPr>
-        <w:t>locust io</w:t>
-      </w:r>
+      <w:proofErr w:type="spellEnd"/>
+    </w:p>
+    <w:p>
+      <w:pPr>
+        <w:pStyle w:val="ListParagraph"/>
+        <w:numPr>
+          <w:ilvl w:val="1"/>
+          <w:numId w:val="1"/>
+        </w:numPr>
+        <w:rPr>
+          <w:rFonts w:ascii="High Tower Text" w:hAnsi="High Tower Text"/>
+          <w:color w:val="FF0000"/>
+        </w:rPr>
+      </w:pPr>
+      <w:r>
+        <w:rPr>
+          <w:rFonts w:ascii="High Tower Text" w:hAnsi="High Tower Text"/>
+          <w:color w:val="FF0000"/>
+        </w:rPr>
+        <w:t xml:space="preserve">locust </w:t>
+      </w:r>
+      <w:proofErr w:type="spellStart"/>
+      <w:r>
+        <w:rPr>
+          <w:rFonts w:ascii="High Tower Text" w:hAnsi="High Tower Text"/>
+          <w:color w:val="FF0000"/>
+        </w:rPr>
+        <w:t>io</w:t>
+      </w:r>
+      <w:proofErr w:type="spellEnd"/>
       <w:r>
         <w:rPr>
           <w:rFonts w:ascii="High Tower Text" w:hAnsi="High Tower Text"/>
@@ -2192,12 +3742,21 @@
           <w:color w:val="FF0000"/>
         </w:rPr>
       </w:pPr>
-      <w:r>
-        <w:rPr>
-          <w:rFonts w:ascii="High Tower Text" w:hAnsi="High Tower Text"/>
-          <w:color w:val="FF0000"/>
-        </w:rPr>
-        <w:t>Async Requests</w:t>
+      <w:proofErr w:type="spellStart"/>
+      <w:r>
+        <w:rPr>
+          <w:rFonts w:ascii="High Tower Text" w:hAnsi="High Tower Text"/>
+          <w:color w:val="FF0000"/>
+        </w:rPr>
+        <w:t>Async</w:t>
+      </w:r>
+      <w:proofErr w:type="spellEnd"/>
+      <w:r>
+        <w:rPr>
+          <w:rFonts w:ascii="High Tower Text" w:hAnsi="High Tower Text"/>
+          <w:color w:val="FF0000"/>
+        </w:rPr>
+        <w:t xml:space="preserve"> Requests</w:t>
       </w:r>
     </w:p>
     <w:p>
@@ -2280,12 +3839,21 @@
           <w:color w:val="FF0000"/>
         </w:rPr>
       </w:pPr>
-      <w:r>
-        <w:rPr>
-          <w:rFonts w:ascii="High Tower Text" w:hAnsi="High Tower Text"/>
-          <w:color w:val="FF0000"/>
-        </w:rPr>
-        <w:t>GoF patterns</w:t>
+      <w:proofErr w:type="spellStart"/>
+      <w:r>
+        <w:rPr>
+          <w:rFonts w:ascii="High Tower Text" w:hAnsi="High Tower Text"/>
+          <w:color w:val="FF0000"/>
+        </w:rPr>
+        <w:t>GoF</w:t>
+      </w:r>
+      <w:proofErr w:type="spellEnd"/>
+      <w:r>
+        <w:rPr>
+          <w:rFonts w:ascii="High Tower Text" w:hAnsi="High Tower Text"/>
+          <w:color w:val="FF0000"/>
+        </w:rPr>
+        <w:t xml:space="preserve"> patterns</w:t>
       </w:r>
     </w:p>
     <w:p>
@@ -2317,12 +3885,37 @@
           <w:color w:val="FF0000"/>
         </w:rPr>
       </w:pPr>
-      <w:r>
-        <w:rPr>
-          <w:rFonts w:ascii="High Tower Text" w:hAnsi="High Tower Text"/>
-          <w:color w:val="FF0000"/>
-        </w:rPr>
-        <w:t>Usamos para Logger Class</w:t>
+      <w:proofErr w:type="spellStart"/>
+      <w:r>
+        <w:rPr>
+          <w:rFonts w:ascii="High Tower Text" w:hAnsi="High Tower Text"/>
+          <w:color w:val="FF0000"/>
+        </w:rPr>
+        <w:t>Usamos</w:t>
+      </w:r>
+      <w:proofErr w:type="spellEnd"/>
+      <w:r>
+        <w:rPr>
+          <w:rFonts w:ascii="High Tower Text" w:hAnsi="High Tower Text"/>
+          <w:color w:val="FF0000"/>
+        </w:rPr>
+        <w:t xml:space="preserve"> </w:t>
+      </w:r>
+      <w:proofErr w:type="spellStart"/>
+      <w:r>
+        <w:rPr>
+          <w:rFonts w:ascii="High Tower Text" w:hAnsi="High Tower Text"/>
+          <w:color w:val="FF0000"/>
+        </w:rPr>
+        <w:t>para</w:t>
+      </w:r>
+      <w:proofErr w:type="spellEnd"/>
+      <w:r>
+        <w:rPr>
+          <w:rFonts w:ascii="High Tower Text" w:hAnsi="High Tower Text"/>
+          <w:color w:val="FF0000"/>
+        </w:rPr>
+        <w:t xml:space="preserve"> Logger Class</w:t>
       </w:r>
     </w:p>
     <w:p>
@@ -2437,12 +4030,21 @@
           <w:color w:val="FF0000"/>
         </w:rPr>
       </w:pPr>
-      <w:r>
-        <w:rPr>
-          <w:rFonts w:ascii="High Tower Text" w:hAnsi="High Tower Text"/>
-          <w:color w:val="FF0000"/>
-        </w:rPr>
-        <w:t>Microservices patterns</w:t>
+      <w:proofErr w:type="spellStart"/>
+      <w:r>
+        <w:rPr>
+          <w:rFonts w:ascii="High Tower Text" w:hAnsi="High Tower Text"/>
+          <w:color w:val="FF0000"/>
+        </w:rPr>
+        <w:t>Microservices</w:t>
+      </w:r>
+      <w:proofErr w:type="spellEnd"/>
+      <w:r>
+        <w:rPr>
+          <w:rFonts w:ascii="High Tower Text" w:hAnsi="High Tower Text"/>
+          <w:color w:val="FF0000"/>
+        </w:rPr>
+        <w:t xml:space="preserve"> patterns</w:t>
       </w:r>
     </w:p>
     <w:p>
@@ -2562,6 +4164,7 @@
           <w:rFonts w:ascii="High Tower Text" w:hAnsi="High Tower Text"/>
           <w:color w:val="FF0000"/>
         </w:rPr>
+        <w:lastRenderedPageBreak/>
         <w:t>FLP Impossibility</w:t>
       </w:r>
     </w:p>
@@ -2597,13 +4200,21 @@
           <w:color w:val="FF0000"/>
         </w:rPr>
       </w:pPr>
-      <w:r>
-        <w:rPr>
-          <w:rFonts w:ascii="High Tower Text" w:hAnsi="High Tower Text"/>
-          <w:color w:val="FF0000"/>
-        </w:rPr>
-        <w:lastRenderedPageBreak/>
-        <w:t xml:space="preserve">Paxos </w:t>
+      <w:proofErr w:type="spellStart"/>
+      <w:r>
+        <w:rPr>
+          <w:rFonts w:ascii="High Tower Text" w:hAnsi="High Tower Text"/>
+          <w:color w:val="FF0000"/>
+        </w:rPr>
+        <w:t>Paxos</w:t>
+      </w:r>
+      <w:proofErr w:type="spellEnd"/>
+      <w:r>
+        <w:rPr>
+          <w:rFonts w:ascii="High Tower Text" w:hAnsi="High Tower Text"/>
+          <w:color w:val="FF0000"/>
+        </w:rPr>
+        <w:t xml:space="preserve"> </w:t>
       </w:r>
     </w:p>
     <w:p>
@@ -2685,33 +4296,51 @@
           <w:color w:val="FF0000"/>
         </w:rPr>
       </w:pPr>
-      <w:r>
-        <w:rPr>
-          <w:rFonts w:ascii="High Tower Text" w:hAnsi="High Tower Text"/>
-          <w:color w:val="FF0000"/>
-        </w:rPr>
-        <w:t>Hystrix (Netflix)</w:t>
-      </w:r>
-    </w:p>
-    <w:p>
-      <w:pPr>
-        <w:pStyle w:val="ListParagraph"/>
-        <w:numPr>
-          <w:ilvl w:val="1"/>
-          <w:numId w:val="1"/>
-        </w:numPr>
-        <w:rPr>
-          <w:rFonts w:ascii="High Tower Text" w:hAnsi="High Tower Text"/>
-          <w:color w:val="FF0000"/>
-        </w:rPr>
-      </w:pPr>
-      <w:r>
-        <w:rPr>
-          <w:rFonts w:ascii="High Tower Text" w:hAnsi="High Tower Text"/>
-          <w:color w:val="FF0000"/>
-        </w:rPr>
-        <w:t>Apache Zookeper</w:t>
-      </w:r>
+      <w:proofErr w:type="spellStart"/>
+      <w:r>
+        <w:rPr>
+          <w:rFonts w:ascii="High Tower Text" w:hAnsi="High Tower Text"/>
+          <w:color w:val="FF0000"/>
+        </w:rPr>
+        <w:t>Hystrix</w:t>
+      </w:r>
+      <w:proofErr w:type="spellEnd"/>
+      <w:r>
+        <w:rPr>
+          <w:rFonts w:ascii="High Tower Text" w:hAnsi="High Tower Text"/>
+          <w:color w:val="FF0000"/>
+        </w:rPr>
+        <w:t xml:space="preserve"> (Netflix)</w:t>
+      </w:r>
+    </w:p>
+    <w:p>
+      <w:pPr>
+        <w:pStyle w:val="ListParagraph"/>
+        <w:numPr>
+          <w:ilvl w:val="1"/>
+          <w:numId w:val="1"/>
+        </w:numPr>
+        <w:rPr>
+          <w:rFonts w:ascii="High Tower Text" w:hAnsi="High Tower Text"/>
+          <w:color w:val="FF0000"/>
+        </w:rPr>
+      </w:pPr>
+      <w:r>
+        <w:rPr>
+          <w:rFonts w:ascii="High Tower Text" w:hAnsi="High Tower Text"/>
+          <w:color w:val="FF0000"/>
+        </w:rPr>
+        <w:t xml:space="preserve">Apache </w:t>
+      </w:r>
+      <w:proofErr w:type="spellStart"/>
+      <w:r>
+        <w:rPr>
+          <w:rFonts w:ascii="High Tower Text" w:hAnsi="High Tower Text"/>
+          <w:color w:val="FF0000"/>
+        </w:rPr>
+        <w:t>Zookeper</w:t>
+      </w:r>
+      <w:proofErr w:type="spellEnd"/>
     </w:p>
     <w:p>
       <w:pPr>
@@ -2830,8 +4459,17 @@
           <w:rFonts w:ascii="High Tower Text" w:hAnsi="High Tower Text"/>
           <w:color w:val="FF0000"/>
         </w:rPr>
-        <w:t>+ Methodoligies</w:t>
-      </w:r>
+        <w:t xml:space="preserve">+ </w:t>
+      </w:r>
+      <w:proofErr w:type="spellStart"/>
+      <w:r>
+        <w:rPr>
+          <w:rFonts w:ascii="High Tower Text" w:hAnsi="High Tower Text"/>
+          <w:color w:val="FF0000"/>
+        </w:rPr>
+        <w:t>Methodoligies</w:t>
+      </w:r>
+      <w:proofErr w:type="spellEnd"/>
     </w:p>
     <w:p>
       <w:pPr>
@@ -2863,11 +4501,61 @@
           <w:rFonts w:ascii="High Tower Text" w:hAnsi="High Tower Text"/>
         </w:rPr>
       </w:pPr>
-      <w:r>
-        <w:rPr>
-          <w:rFonts w:ascii="High Tower Text" w:hAnsi="High Tower Text"/>
-        </w:rPr>
-        <w:t>Empezando con un reunion de planes, para hacer estimaciones, sprint goal</w:t>
+      <w:proofErr w:type="spellStart"/>
+      <w:r>
+        <w:rPr>
+          <w:rFonts w:ascii="High Tower Text" w:hAnsi="High Tower Text"/>
+        </w:rPr>
+        <w:t>Empezando</w:t>
+      </w:r>
+      <w:proofErr w:type="spellEnd"/>
+      <w:r>
+        <w:rPr>
+          <w:rFonts w:ascii="High Tower Text" w:hAnsi="High Tower Text"/>
+        </w:rPr>
+        <w:t xml:space="preserve"> con un reunion de planes, </w:t>
+      </w:r>
+      <w:proofErr w:type="spellStart"/>
+      <w:r>
+        <w:rPr>
+          <w:rFonts w:ascii="High Tower Text" w:hAnsi="High Tower Text"/>
+        </w:rPr>
+        <w:t>para</w:t>
+      </w:r>
+      <w:proofErr w:type="spellEnd"/>
+      <w:r>
+        <w:rPr>
+          <w:rFonts w:ascii="High Tower Text" w:hAnsi="High Tower Text"/>
+        </w:rPr>
+        <w:t xml:space="preserve"> </w:t>
+      </w:r>
+      <w:proofErr w:type="spellStart"/>
+      <w:r>
+        <w:rPr>
+          <w:rFonts w:ascii="High Tower Text" w:hAnsi="High Tower Text"/>
+        </w:rPr>
+        <w:t>hacer</w:t>
+      </w:r>
+      <w:proofErr w:type="spellEnd"/>
+      <w:r>
+        <w:rPr>
+          <w:rFonts w:ascii="High Tower Text" w:hAnsi="High Tower Text"/>
+        </w:rPr>
+        <w:t xml:space="preserve"> </w:t>
+      </w:r>
+      <w:proofErr w:type="spellStart"/>
+      <w:r>
+        <w:rPr>
+          <w:rFonts w:ascii="High Tower Text" w:hAnsi="High Tower Text"/>
+        </w:rPr>
+        <w:t>estimaciones</w:t>
+      </w:r>
+      <w:proofErr w:type="spellEnd"/>
+      <w:r>
+        <w:rPr>
+          <w:rFonts w:ascii="High Tower Text" w:hAnsi="High Tower Text"/>
+        </w:rPr>
+        <w:t>, sprint goal</w:t>
       </w:r>
     </w:p>
     <w:p>
@@ -2878,12 +4566,28 @@
           <w:rFonts w:ascii="High Tower Text" w:hAnsi="High Tower Text"/>
         </w:rPr>
       </w:pPr>
-      <w:r>
-        <w:rPr>
-          <w:rFonts w:ascii="High Tower Text" w:hAnsi="High Tower Text"/>
-        </w:rPr>
-        <w:t>Reuniones diarios</w:t>
-      </w:r>
+      <w:proofErr w:type="spellStart"/>
+      <w:r>
+        <w:rPr>
+          <w:rFonts w:ascii="High Tower Text" w:hAnsi="High Tower Text"/>
+        </w:rPr>
+        <w:t>Reuniones</w:t>
+      </w:r>
+      <w:proofErr w:type="spellEnd"/>
+      <w:r>
+        <w:rPr>
+          <w:rFonts w:ascii="High Tower Text" w:hAnsi="High Tower Text"/>
+        </w:rPr>
+        <w:t xml:space="preserve"> </w:t>
+      </w:r>
+      <w:proofErr w:type="spellStart"/>
+      <w:r>
+        <w:rPr>
+          <w:rFonts w:ascii="High Tower Text" w:hAnsi="High Tower Text"/>
+        </w:rPr>
+        <w:t>diarios</w:t>
+      </w:r>
+      <w:proofErr w:type="spellEnd"/>
     </w:p>
     <w:p>
       <w:pPr>
@@ -2966,20 +4670,134 @@
         <w:rPr>
           <w:rFonts w:ascii="High Tower Text" w:hAnsi="High Tower Text"/>
         </w:rPr>
-        <w:t xml:space="preserve">Es una herramienta para medir los peticiones </w:t>
-      </w:r>
-      <w:r>
-        <w:rPr>
-          <w:rFonts w:ascii="High Tower Text" w:hAnsi="High Tower Text"/>
-        </w:rPr>
-        <w:t>en una frequencia deseado</w:t>
-      </w:r>
-      <w:r>
-        <w:rPr>
-          <w:rFonts w:ascii="High Tower Text" w:hAnsi="High Tower Text"/>
-        </w:rPr>
-        <w:t xml:space="preserve"> y reportarlos</w:t>
-      </w:r>
+        <w:t xml:space="preserve">Es </w:t>
+      </w:r>
+      <w:proofErr w:type="spellStart"/>
+      <w:r>
+        <w:rPr>
+          <w:rFonts w:ascii="High Tower Text" w:hAnsi="High Tower Text"/>
+        </w:rPr>
+        <w:t>una</w:t>
+      </w:r>
+      <w:proofErr w:type="spellEnd"/>
+      <w:r>
+        <w:rPr>
+          <w:rFonts w:ascii="High Tower Text" w:hAnsi="High Tower Text"/>
+        </w:rPr>
+        <w:t xml:space="preserve"> </w:t>
+      </w:r>
+      <w:proofErr w:type="spellStart"/>
+      <w:r>
+        <w:rPr>
+          <w:rFonts w:ascii="High Tower Text" w:hAnsi="High Tower Text"/>
+        </w:rPr>
+        <w:t>herramienta</w:t>
+      </w:r>
+      <w:proofErr w:type="spellEnd"/>
+      <w:r>
+        <w:rPr>
+          <w:rFonts w:ascii="High Tower Text" w:hAnsi="High Tower Text"/>
+        </w:rPr>
+        <w:t xml:space="preserve"> </w:t>
+      </w:r>
+      <w:proofErr w:type="spellStart"/>
+      <w:r>
+        <w:rPr>
+          <w:rFonts w:ascii="High Tower Text" w:hAnsi="High Tower Text"/>
+        </w:rPr>
+        <w:t>para</w:t>
+      </w:r>
+      <w:proofErr w:type="spellEnd"/>
+      <w:r>
+        <w:rPr>
+          <w:rFonts w:ascii="High Tower Text" w:hAnsi="High Tower Text"/>
+        </w:rPr>
+        <w:t xml:space="preserve"> </w:t>
+      </w:r>
+      <w:proofErr w:type="spellStart"/>
+      <w:r>
+        <w:rPr>
+          <w:rFonts w:ascii="High Tower Text" w:hAnsi="High Tower Text"/>
+        </w:rPr>
+        <w:t>medir</w:t>
+      </w:r>
+      <w:proofErr w:type="spellEnd"/>
+      <w:r>
+        <w:rPr>
+          <w:rFonts w:ascii="High Tower Text" w:hAnsi="High Tower Text"/>
+        </w:rPr>
+        <w:t xml:space="preserve"> los </w:t>
+      </w:r>
+      <w:proofErr w:type="spellStart"/>
+      <w:r>
+        <w:rPr>
+          <w:rFonts w:ascii="High Tower Text" w:hAnsi="High Tower Text"/>
+        </w:rPr>
+        <w:t>peticiones</w:t>
+      </w:r>
+      <w:proofErr w:type="spellEnd"/>
+      <w:r>
+        <w:rPr>
+          <w:rFonts w:ascii="High Tower Text" w:hAnsi="High Tower Text"/>
+        </w:rPr>
+        <w:t xml:space="preserve"> </w:t>
+      </w:r>
+      <w:r>
+        <w:rPr>
+          <w:rFonts w:ascii="High Tower Text" w:hAnsi="High Tower Text"/>
+        </w:rPr>
+        <w:t xml:space="preserve">en </w:t>
+      </w:r>
+      <w:proofErr w:type="spellStart"/>
+      <w:r>
+        <w:rPr>
+          <w:rFonts w:ascii="High Tower Text" w:hAnsi="High Tower Text"/>
+        </w:rPr>
+        <w:t>una</w:t>
+      </w:r>
+      <w:proofErr w:type="spellEnd"/>
+      <w:r>
+        <w:rPr>
+          <w:rFonts w:ascii="High Tower Text" w:hAnsi="High Tower Text"/>
+        </w:rPr>
+        <w:t xml:space="preserve"> </w:t>
+      </w:r>
+      <w:proofErr w:type="spellStart"/>
+      <w:r>
+        <w:rPr>
+          <w:rFonts w:ascii="High Tower Text" w:hAnsi="High Tower Text"/>
+        </w:rPr>
+        <w:t>frequencia</w:t>
+      </w:r>
+      <w:proofErr w:type="spellEnd"/>
+      <w:r>
+        <w:rPr>
+          <w:rFonts w:ascii="High Tower Text" w:hAnsi="High Tower Text"/>
+        </w:rPr>
+        <w:t xml:space="preserve"> </w:t>
+      </w:r>
+      <w:proofErr w:type="spellStart"/>
+      <w:r>
+        <w:rPr>
+          <w:rFonts w:ascii="High Tower Text" w:hAnsi="High Tower Text"/>
+        </w:rPr>
+        <w:t>deseado</w:t>
+      </w:r>
+      <w:proofErr w:type="spellEnd"/>
+      <w:r>
+        <w:rPr>
+          <w:rFonts w:ascii="High Tower Text" w:hAnsi="High Tower Text"/>
+        </w:rPr>
+        <w:t xml:space="preserve"> y </w:t>
+      </w:r>
+      <w:proofErr w:type="spellStart"/>
+      <w:r>
+        <w:rPr>
+          <w:rFonts w:ascii="High Tower Text" w:hAnsi="High Tower Text"/>
+        </w:rPr>
+        <w:t>reportarlos</w:t>
+      </w:r>
+      <w:proofErr w:type="spellEnd"/>
       <w:r>
         <w:rPr>
           <w:rFonts w:ascii="High Tower Text" w:hAnsi="High Tower Text"/>
@@ -3299,6 +5117,30 @@
       <w:szCs w:val="32"/>
     </w:rPr>
   </w:style>
+  <w:style w:type="paragraph" w:styleId="Heading2">
+    <w:name w:val="heading 2"/>
+    <w:basedOn w:val="Normal"/>
+    <w:next w:val="Normal"/>
+    <w:link w:val="Heading2Char"/>
+    <w:uiPriority w:val="9"/>
+    <w:unhideWhenUsed/>
+    <w:qFormat/>
+    <w:rsid w:val="00DF1F91"/>
+    <w:pPr>
+      <w:keepNext/>
+      <w:keepLines/>
+      <w:spacing w:before="200" w:after="0"/>
+      <w:outlineLvl w:val="1"/>
+    </w:pPr>
+    <w:rPr>
+      <w:rFonts w:asciiTheme="majorHAnsi" w:eastAsiaTheme="majorEastAsia" w:hAnsiTheme="majorHAnsi" w:cstheme="majorBidi"/>
+      <w:b/>
+      <w:bCs/>
+      <w:color w:val="5B9BD5" w:themeColor="accent1"/>
+      <w:sz w:val="26"/>
+      <w:szCs w:val="26"/>
+    </w:rPr>
+  </w:style>
   <w:style w:type="character" w:default="1" w:styleId="DefaultParagraphFont">
     <w:name w:val="Default Paragraph Font"/>
     <w:uiPriority w:val="1"/>
@@ -3364,6 +5206,51 @@
     </w:pPr>
     <w:rPr>
       <w:lang w:eastAsia="en-US"/>
+    </w:rPr>
+  </w:style>
+  <w:style w:type="paragraph" w:styleId="DocumentMap">
+    <w:name w:val="Document Map"/>
+    <w:basedOn w:val="Normal"/>
+    <w:link w:val="DocumentMapChar"/>
+    <w:uiPriority w:val="99"/>
+    <w:semiHidden/>
+    <w:unhideWhenUsed/>
+    <w:rsid w:val="00DF1F91"/>
+    <w:pPr>
+      <w:spacing w:after="0" w:line="240" w:lineRule="auto"/>
+    </w:pPr>
+    <w:rPr>
+      <w:rFonts w:ascii="Tahoma" w:hAnsi="Tahoma" w:cs="Tahoma"/>
+      <w:sz w:val="16"/>
+      <w:szCs w:val="16"/>
+    </w:rPr>
+  </w:style>
+  <w:style w:type="character" w:customStyle="1" w:styleId="DocumentMapChar">
+    <w:name w:val="Document Map Char"/>
+    <w:basedOn w:val="DefaultParagraphFont"/>
+    <w:link w:val="DocumentMap"/>
+    <w:uiPriority w:val="99"/>
+    <w:semiHidden/>
+    <w:rsid w:val="00DF1F91"/>
+    <w:rPr>
+      <w:rFonts w:ascii="Tahoma" w:hAnsi="Tahoma" w:cs="Tahoma"/>
+      <w:sz w:val="16"/>
+      <w:szCs w:val="16"/>
+    </w:rPr>
+  </w:style>
+  <w:style w:type="character" w:customStyle="1" w:styleId="Heading2Char">
+    <w:name w:val="Heading 2 Char"/>
+    <w:basedOn w:val="DefaultParagraphFont"/>
+    <w:link w:val="Heading2"/>
+    <w:uiPriority w:val="9"/>
+    <w:rsid w:val="00DF1F91"/>
+    <w:rPr>
+      <w:rFonts w:asciiTheme="majorHAnsi" w:eastAsiaTheme="majorEastAsia" w:hAnsiTheme="majorHAnsi" w:cstheme="majorBidi"/>
+      <w:b/>
+      <w:bCs/>
+      <w:color w:val="5B9BD5" w:themeColor="accent1"/>
+      <w:sz w:val="26"/>
+      <w:szCs w:val="26"/>
     </w:rPr>
   </w:style>
 </w:styles>
@@ -3825,7 +5712,7 @@
 </file>
 
 <file path=customXml/itemProps1.xml><?xml version="1.0" encoding="utf-8"?>
-<ds:datastoreItem xmlns:ds="http://schemas.openxmlformats.org/officeDocument/2006/customXml" ds:itemID="{8C4FFBFC-9F8E-48BD-B5E4-9663D58A3992}">
+<ds:datastoreItem xmlns:ds="http://schemas.openxmlformats.org/officeDocument/2006/customXml" ds:itemID="{6BDDDC6E-9E4A-4410-9F21-09DF51F6747C}">
   <ds:schemaRefs>
     <ds:schemaRef ds:uri="http://schemas.openxmlformats.org/officeDocument/2006/bibliography"/>
   </ds:schemaRefs>

</xml_diff>